<commit_message>
Update Resume and update styling and text
</commit_message>
<xml_diff>
--- a/resume.docx
+++ b/resume.docx
@@ -70,12 +70,12 @@
           <wp:inline distB="0" distT="0" distL="0" distR="0">
             <wp:extent cx="94615" cy="95250"/>
             <wp:effectExtent b="0" l="0" r="0" t="0"/>
-            <wp:docPr id="26" name="image3.png"/>
+            <wp:docPr id="26" name="image6.png"/>
             <a:graphic>
               <a:graphicData uri="http://schemas.openxmlformats.org/drawingml/2006/picture">
                 <pic:pic>
                   <pic:nvPicPr>
-                    <pic:cNvPr id="0" name="image3.png"/>
+                    <pic:cNvPr id="0" name="image6.png"/>
                     <pic:cNvPicPr preferRelativeResize="0"/>
                   </pic:nvPicPr>
                   <pic:blipFill>
@@ -120,12 +120,12 @@
           <wp:inline distB="0" distT="0" distL="0" distR="0">
             <wp:extent cx="79375" cy="63500"/>
             <wp:effectExtent b="0" l="0" r="0" t="0"/>
-            <wp:docPr id="28" name="image6.png"/>
+            <wp:docPr id="28" name="image4.png"/>
             <a:graphic>
               <a:graphicData uri="http://schemas.openxmlformats.org/drawingml/2006/picture">
                 <pic:pic>
                   <pic:nvPicPr>
-                    <pic:cNvPr id="0" name="image6.png"/>
+                    <pic:cNvPr id="0" name="image4.png"/>
                     <pic:cNvPicPr preferRelativeResize="0"/>
                   </pic:nvPicPr>
                   <pic:blipFill>
@@ -157,7 +157,27 @@
           <w:szCs w:val="17"/>
           <w:rtl w:val="0"/>
         </w:rPr>
-        <w:t xml:space="preserve"> zca121@sfu.ca              </w:t>
+        <w:t xml:space="preserve"> </w:t>
+      </w:r>
+      <w:r>
+        <w:rPr>
+          <w:rFonts w:ascii="Merriweather" w:cs="Merriweather" w:eastAsia="Merriweather" w:hAnsi="Merriweather"/>
+          <w:color w:val="2e3d50"/>
+          <w:sz w:val="17"/>
+          <w:szCs w:val="17"/>
+          <w:rtl w:val="0"/>
+        </w:rPr>
+        <w:t xml:space="preserve">zca121@sfu.ca            </w:t>
+      </w:r>
+      <w:r>
+        <w:rPr>
+          <w:rFonts w:ascii="Merriweather" w:cs="Merriweather" w:eastAsia="Merriweather" w:hAnsi="Merriweather"/>
+          <w:color w:val="2e3d50"/>
+          <w:sz w:val="17"/>
+          <w:szCs w:val="17"/>
+          <w:rtl w:val="0"/>
+        </w:rPr>
+        <w:t xml:space="preserve"> </w:t>
       </w:r>
       <w:r>
         <w:rPr>
@@ -170,12 +190,12 @@
           <wp:inline distB="0" distT="0" distL="0" distR="0">
             <wp:extent cx="71755" cy="95250"/>
             <wp:effectExtent b="0" l="0" r="0" t="0"/>
-            <wp:docPr id="27" name="image5.png"/>
+            <wp:docPr id="27" name="image3.png"/>
             <a:graphic>
               <a:graphicData uri="http://schemas.openxmlformats.org/drawingml/2006/picture">
                 <pic:pic>
                   <pic:nvPicPr>
-                    <pic:cNvPr id="0" name="image5.png"/>
+                    <pic:cNvPr id="0" name="image3.png"/>
                     <pic:cNvPicPr preferRelativeResize="0"/>
                   </pic:nvPicPr>
                   <pic:blipFill>
@@ -207,7 +227,7 @@
           <w:szCs w:val="17"/>
           <w:rtl w:val="0"/>
         </w:rPr>
-        <w:t xml:space="preserve"> [REMOVED PHONE]              </w:t>
+        <w:t xml:space="preserve"> (778) 917-7557             </w:t>
       </w:r>
       <w:r>
         <w:rPr>
@@ -220,12 +240,12 @@
           <wp:inline distB="0" distT="0" distL="0" distR="0">
             <wp:extent cx="95250" cy="53340"/>
             <wp:effectExtent b="0" l="0" r="0" t="0"/>
-            <wp:docPr id="29" name="image2.png"/>
+            <wp:docPr id="29" name="image5.png"/>
             <a:graphic>
               <a:graphicData uri="http://schemas.openxmlformats.org/drawingml/2006/picture">
                 <pic:pic>
                   <pic:nvPicPr>
-                    <pic:cNvPr id="0" name="image2.png"/>
+                    <pic:cNvPr id="0" name="image5.png"/>
                     <pic:cNvPicPr preferRelativeResize="0"/>
                   </pic:nvPicPr>
                   <pic:blipFill>
@@ -257,7 +277,7 @@
           <w:szCs w:val="17"/>
           <w:rtl w:val="0"/>
         </w:rPr>
-        <w:t xml:space="preserve"> https://github.com/zach1502</w:t>
+        <w:t xml:space="preserve"> https://zach1502.github.io/website</w:t>
       </w:r>
       <w:r>
         <w:rPr>
@@ -293,12 +313,12 @@
             <wp:extent cx="6762750" cy="9525"/>
             <wp:effectExtent b="0" l="0" r="0" t="0"/>
             <wp:wrapNone/>
-            <wp:docPr id="19" name="image4.png"/>
+            <wp:docPr id="20" name="image2.png"/>
             <a:graphic>
               <a:graphicData uri="http://schemas.openxmlformats.org/drawingml/2006/picture">
                 <pic:pic>
                   <pic:nvPicPr>
-                    <pic:cNvPr id="0" name="image4.png"/>
+                    <pic:cNvPr id="0" name="image2.png"/>
                     <pic:cNvPicPr preferRelativeResize="0"/>
                   </pic:nvPicPr>
                   <pic:blipFill>
@@ -375,7 +395,7 @@
           <w:szCs w:val="26"/>
           <w:rtl w:val="0"/>
         </w:rPr>
-        <w:t xml:space="preserve">SKILLS</w:t>
+        <w:t xml:space="preserve">Work Experience</w:t>
       </w:r>
       <w:r>
         <w:rPr>
@@ -412,7 +432,7 @@
             <wp:extent cx="6762750" cy="19050"/>
             <wp:effectExtent b="0" l="0" r="0" t="0"/>
             <wp:wrapNone/>
-            <wp:docPr id="20" name="image1.png"/>
+            <wp:docPr id="21" name="image1.png"/>
             <a:graphic>
               <a:graphicData uri="http://schemas.openxmlformats.org/drawingml/2006/picture">
                 <pic:pic>
@@ -461,150 +481,205 @@
     </w:p>
     <w:p>
       <w:pPr>
-        <w:spacing w:after="0" w:line="326.4" w:lineRule="auto"/>
-        <w:rPr>
-          <w:rFonts w:ascii="Merriweather" w:cs="Merriweather" w:eastAsia="Merriweather" w:hAnsi="Merriweather"/>
-          <w:color w:val="000000"/>
-          <w:sz w:val="20"/>
-          <w:szCs w:val="20"/>
-        </w:rPr>
-      </w:pPr>
-      <w:r>
-        <w:rPr>
-          <w:rFonts w:ascii="Merriweather" w:cs="Merriweather" w:eastAsia="Merriweather" w:hAnsi="Merriweather"/>
-          <w:b w:val="1"/>
-          <w:color w:val="2e3d50"/>
-          <w:sz w:val="20"/>
-          <w:szCs w:val="20"/>
-          <w:rtl w:val="0"/>
-        </w:rPr>
-        <w:t xml:space="preserve">Programming Languages (In Order of Confidence): </w:t>
-      </w:r>
-      <w:r>
-        <w:rPr>
-          <w:rFonts w:ascii="Merriweather" w:cs="Merriweather" w:eastAsia="Merriweather" w:hAnsi="Merriweather"/>
-          <w:color w:val="2e3d50"/>
-          <w:sz w:val="20"/>
-          <w:szCs w:val="20"/>
-          <w:rtl w:val="0"/>
-        </w:rPr>
-        <w:t xml:space="preserve">C++, Python, JavaScript, C#, Java, HTML, CSS, RISC V</w:t>
-      </w:r>
-      <w:r>
-        <w:rPr>
-          <w:rtl w:val="0"/>
-        </w:rPr>
-      </w:r>
-    </w:p>
-    <w:p>
-      <w:pPr>
-        <w:spacing w:after="0" w:line="326.4" w:lineRule="auto"/>
-        <w:rPr>
-          <w:rFonts w:ascii="Merriweather" w:cs="Merriweather" w:eastAsia="Merriweather" w:hAnsi="Merriweather"/>
-          <w:color w:val="000000"/>
-          <w:sz w:val="20"/>
-          <w:szCs w:val="20"/>
-        </w:rPr>
-      </w:pPr>
-      <w:r>
-        <w:rPr>
-          <w:rFonts w:ascii="Merriweather" w:cs="Merriweather" w:eastAsia="Merriweather" w:hAnsi="Merriweather"/>
-          <w:b w:val="1"/>
-          <w:color w:val="2e3d50"/>
-          <w:sz w:val="20"/>
-          <w:szCs w:val="20"/>
-          <w:rtl w:val="0"/>
-        </w:rPr>
-        <w:t xml:space="preserve">Software: </w:t>
-      </w:r>
-      <w:r>
-        <w:rPr>
-          <w:rFonts w:ascii="Merriweather" w:cs="Merriweather" w:eastAsia="Merriweather" w:hAnsi="Merriweather"/>
-          <w:color w:val="2e3d50"/>
-          <w:sz w:val="20"/>
-          <w:szCs w:val="20"/>
-          <w:rtl w:val="0"/>
-        </w:rPr>
-        <w:t xml:space="preserve">Visual Studio Code, Git, Unity, GoogleTest,  Microsoft Office Suite</w:t>
-      </w:r>
-      <w:r>
-        <w:rPr>
-          <w:rtl w:val="0"/>
-        </w:rPr>
-      </w:r>
-    </w:p>
-    <w:p>
-      <w:pPr>
-        <w:spacing w:after="0" w:line="326.4" w:lineRule="auto"/>
-        <w:rPr>
-          <w:rFonts w:ascii="Merriweather" w:cs="Merriweather" w:eastAsia="Merriweather" w:hAnsi="Merriweather"/>
-          <w:color w:val="000000"/>
-          <w:sz w:val="20"/>
-          <w:szCs w:val="20"/>
-        </w:rPr>
-      </w:pPr>
-      <w:r>
-        <w:rPr>
-          <w:rFonts w:ascii="Merriweather" w:cs="Merriweather" w:eastAsia="Merriweather" w:hAnsi="Merriweather"/>
-          <w:b w:val="1"/>
-          <w:color w:val="2e3d50"/>
-          <w:sz w:val="20"/>
-          <w:szCs w:val="20"/>
-          <w:rtl w:val="0"/>
-        </w:rPr>
-        <w:t xml:space="preserve">Languages: </w:t>
-      </w:r>
-      <w:r>
-        <w:rPr>
-          <w:rFonts w:ascii="Merriweather" w:cs="Merriweather" w:eastAsia="Merriweather" w:hAnsi="Merriweather"/>
-          <w:color w:val="2e3d50"/>
-          <w:sz w:val="20"/>
-          <w:szCs w:val="20"/>
-          <w:rtl w:val="0"/>
-        </w:rPr>
-        <w:t xml:space="preserve">English, French, Mandarin</w:t>
-      </w:r>
-      <w:r>
-        <w:rPr>
-          <w:rtl w:val="0"/>
-        </w:rPr>
-      </w:r>
-    </w:p>
-    <w:p>
-      <w:pPr>
-        <w:spacing w:after="0" w:line="326.4" w:lineRule="auto"/>
-        <w:rPr>
-          <w:rFonts w:ascii="Merriweather" w:cs="Merriweather" w:eastAsia="Merriweather" w:hAnsi="Merriweather"/>
-          <w:color w:val="000000"/>
-          <w:sz w:val="20"/>
-          <w:szCs w:val="20"/>
-        </w:rPr>
-      </w:pPr>
-      <w:r>
-        <w:rPr>
-          <w:rFonts w:ascii="Merriweather" w:cs="Merriweather" w:eastAsia="Merriweather" w:hAnsi="Merriweather"/>
-          <w:b w:val="1"/>
-          <w:color w:val="2e3d50"/>
-          <w:sz w:val="20"/>
-          <w:szCs w:val="20"/>
-          <w:rtl w:val="0"/>
-        </w:rPr>
-        <w:t xml:space="preserve">General: </w:t>
-      </w:r>
-      <w:r>
-        <w:rPr>
-          <w:rFonts w:ascii="Merriweather" w:cs="Merriweather" w:eastAsia="Merriweather" w:hAnsi="Merriweather"/>
-          <w:color w:val="2e3d50"/>
-          <w:sz w:val="20"/>
-          <w:szCs w:val="20"/>
-          <w:rtl w:val="0"/>
-        </w:rPr>
-        <w:t xml:space="preserve">Creative, Fast learner, Communicative, Curious</w:t>
-      </w:r>
-      <w:r>
-        <w:rPr>
-          <w:rtl w:val="0"/>
-        </w:rPr>
+        <w:rPr>
+          <w:rFonts w:ascii="Merriweather" w:cs="Merriweather" w:eastAsia="Merriweather" w:hAnsi="Merriweather"/>
+          <w:b w:val="1"/>
+          <w:sz w:val="20"/>
+          <w:szCs w:val="20"/>
+        </w:rPr>
+      </w:pPr>
+      <w:r>
+        <w:rPr>
+          <w:rFonts w:ascii="Merriweather" w:cs="Merriweather" w:eastAsia="Merriweather" w:hAnsi="Merriweather"/>
+          <w:b w:val="1"/>
+          <w:color w:val="2e3d50"/>
+          <w:sz w:val="23"/>
+          <w:szCs w:val="23"/>
+          <w:rtl w:val="0"/>
+        </w:rPr>
+        <w:t xml:space="preserve">Software Development Engineer Intern</w:t>
+      </w:r>
+      <w:r>
+        <w:rPr>
+          <w:rtl w:val="0"/>
+        </w:rPr>
+      </w:r>
+    </w:p>
+    <w:p>
+      <w:pPr>
+        <w:spacing w:line="24" w:lineRule="auto"/>
+        <w:rPr>
+          <w:rFonts w:ascii="Merriweather" w:cs="Merriweather" w:eastAsia="Merriweather" w:hAnsi="Merriweather"/>
+          <w:b w:val="1"/>
+          <w:sz w:val="20"/>
+          <w:szCs w:val="20"/>
+        </w:rPr>
+      </w:pPr>
+      <w:r>
+        <w:rPr>
+          <w:rtl w:val="0"/>
+        </w:rPr>
+      </w:r>
+    </w:p>
+    <w:p>
+      <w:pPr>
+        <w:tabs>
+          <w:tab w:val="left" w:leader="none" w:pos="6340"/>
+        </w:tabs>
+        <w:rPr>
+          <w:rFonts w:ascii="Merriweather" w:cs="Merriweather" w:eastAsia="Merriweather" w:hAnsi="Merriweather"/>
+          <w:b w:val="1"/>
+          <w:sz w:val="20"/>
+          <w:szCs w:val="20"/>
+        </w:rPr>
+      </w:pPr>
+      <w:r>
+        <w:rPr>
+          <w:rFonts w:ascii="Merriweather" w:cs="Merriweather" w:eastAsia="Merriweather" w:hAnsi="Merriweather"/>
+          <w:b w:val="1"/>
+          <w:color w:val="2e3d50"/>
+          <w:sz w:val="20"/>
+          <w:szCs w:val="20"/>
+          <w:rtl w:val="0"/>
+        </w:rPr>
+        <w:t xml:space="preserve">Netflare.dev</w:t>
+      </w:r>
+      <w:r>
+        <w:rPr>
+          <w:rFonts w:ascii="Merriweather" w:cs="Merriweather" w:eastAsia="Merriweather" w:hAnsi="Merriweather"/>
+          <w:sz w:val="20"/>
+          <w:szCs w:val="20"/>
+          <w:rtl w:val="0"/>
+        </w:rPr>
+        <w:t xml:space="preserve">                                                                                                                                            </w:t>
+      </w:r>
+      <w:r>
+        <w:rPr>
+          <w:rFonts w:ascii="Merriweather" w:cs="Merriweather" w:eastAsia="Merriweather" w:hAnsi="Merriweather"/>
+          <w:b w:val="1"/>
+          <w:color w:val="2e3d50"/>
+          <w:sz w:val="20"/>
+          <w:szCs w:val="20"/>
+          <w:rtl w:val="0"/>
+        </w:rPr>
+        <w:t xml:space="preserve">January 2023 - April 2023</w:t>
+      </w:r>
+      <w:r>
+        <w:rPr>
+          <w:rtl w:val="0"/>
+        </w:rPr>
+      </w:r>
+    </w:p>
+    <w:p>
+      <w:pPr>
+        <w:spacing w:line="26" w:lineRule="auto"/>
+        <w:rPr>
+          <w:rFonts w:ascii="Merriweather" w:cs="Merriweather" w:eastAsia="Merriweather" w:hAnsi="Merriweather"/>
+          <w:sz w:val="20"/>
+          <w:szCs w:val="20"/>
+        </w:rPr>
+      </w:pPr>
+      <w:r>
+        <w:rPr>
+          <w:rtl w:val="0"/>
+        </w:rPr>
+      </w:r>
+    </w:p>
+    <w:p>
+      <w:pPr>
+        <w:numPr>
+          <w:ilvl w:val="0"/>
+          <w:numId w:val="3"/>
+        </w:numPr>
+        <w:tabs>
+          <w:tab w:val="left" w:leader="none" w:pos="120"/>
+        </w:tabs>
+        <w:spacing w:line="326.4" w:lineRule="auto"/>
+        <w:ind w:left="720" w:hanging="360"/>
+        <w:rPr>
+          <w:rFonts w:ascii="Merriweather" w:cs="Merriweather" w:eastAsia="Merriweather" w:hAnsi="Merriweather"/>
+          <w:color w:val="2e3d50"/>
+          <w:sz w:val="20"/>
+          <w:szCs w:val="20"/>
+        </w:rPr>
+      </w:pPr>
+      <w:r>
+        <w:rPr>
+          <w:rFonts w:ascii="Merriweather" w:cs="Merriweather" w:eastAsia="Merriweather" w:hAnsi="Merriweather"/>
+          <w:color w:val="2e3d50"/>
+          <w:sz w:val="20"/>
+          <w:szCs w:val="20"/>
+          <w:rtl w:val="0"/>
+        </w:rPr>
+        <w:t xml:space="preserve">Developed reliable and scalable serverless systems using AWS, JavaScript and React.</w:t>
+      </w:r>
+    </w:p>
+    <w:p>
+      <w:pPr>
+        <w:numPr>
+          <w:ilvl w:val="0"/>
+          <w:numId w:val="3"/>
+        </w:numPr>
+        <w:tabs>
+          <w:tab w:val="left" w:leader="none" w:pos="120"/>
+        </w:tabs>
+        <w:spacing w:line="326.4" w:lineRule="auto"/>
+        <w:ind w:left="720" w:hanging="360"/>
+        <w:rPr>
+          <w:rFonts w:ascii="Merriweather" w:cs="Merriweather" w:eastAsia="Merriweather" w:hAnsi="Merriweather"/>
+          <w:color w:val="2e3d50"/>
+          <w:sz w:val="20"/>
+          <w:szCs w:val="20"/>
+        </w:rPr>
+      </w:pPr>
+      <w:r>
+        <w:rPr>
+          <w:rFonts w:ascii="Merriweather" w:cs="Merriweather" w:eastAsia="Merriweather" w:hAnsi="Merriweather"/>
+          <w:color w:val="2e3d50"/>
+          <w:sz w:val="20"/>
+          <w:szCs w:val="20"/>
+          <w:rtl w:val="0"/>
+        </w:rPr>
+        <w:t xml:space="preserve">Practiced</w:t>
+      </w:r>
+      <w:r>
+        <w:rPr>
+          <w:rFonts w:ascii="Merriweather" w:cs="Merriweather" w:eastAsia="Merriweather" w:hAnsi="Merriweather"/>
+          <w:color w:val="2e3d50"/>
+          <w:sz w:val="20"/>
+          <w:szCs w:val="20"/>
+          <w:rtl w:val="0"/>
+        </w:rPr>
+        <w:t xml:space="preserve"> agile methodologies to deliver high-quality software, collaborating on design and implementation to solve broadly defined problems.</w:t>
+      </w:r>
+    </w:p>
+    <w:p>
+      <w:pPr>
+        <w:numPr>
+          <w:ilvl w:val="0"/>
+          <w:numId w:val="3"/>
+        </w:numPr>
+        <w:tabs>
+          <w:tab w:val="left" w:leader="none" w:pos="120"/>
+        </w:tabs>
+        <w:spacing w:line="326.4" w:lineRule="auto"/>
+        <w:ind w:left="720" w:hanging="360"/>
+        <w:rPr>
+          <w:rFonts w:ascii="Merriweather" w:cs="Merriweather" w:eastAsia="Merriweather" w:hAnsi="Merriweather"/>
+          <w:color w:val="2e3d50"/>
+          <w:sz w:val="20"/>
+          <w:szCs w:val="20"/>
+        </w:rPr>
+      </w:pPr>
+      <w:r>
+        <w:rPr>
+          <w:rFonts w:ascii="Merriweather" w:cs="Merriweather" w:eastAsia="Merriweather" w:hAnsi="Merriweather"/>
+          <w:color w:val="2e3d50"/>
+          <w:sz w:val="20"/>
+          <w:szCs w:val="20"/>
+          <w:rtl w:val="0"/>
+        </w:rPr>
+        <w:t xml:space="preserve">Involved in making informed system design choices to improve performance, scalability, and maintainability.</w:t>
       </w:r>
     </w:p>
     <w:p>
@@ -635,12 +710,12 @@
             <wp:extent cx="6762750" cy="9525"/>
             <wp:effectExtent b="0" l="0" r="0" t="0"/>
             <wp:wrapNone/>
-            <wp:docPr id="21" name="image4.png"/>
+            <wp:docPr id="22" name="image2.png"/>
             <a:graphic>
               <a:graphicData uri="http://schemas.openxmlformats.org/drawingml/2006/picture">
                 <pic:pic>
                   <pic:nvPicPr>
-                    <pic:cNvPr id="0" name="image4.png"/>
+                    <pic:cNvPr id="0" name="image2.png"/>
                     <pic:cNvPicPr preferRelativeResize="0"/>
                   </pic:nvPicPr>
                   <pic:blipFill>
@@ -803,7 +878,7 @@
           <w:szCs w:val="23"/>
           <w:rtl w:val="0"/>
         </w:rPr>
-        <w:t xml:space="preserve">Chess AI Tournament (JavaScript and C++)</w:t>
+        <w:t xml:space="preserve">Website that builds itself (JavaScript, HTML and CSS)</w:t>
       </w:r>
       <w:r>
         <w:rPr>
@@ -847,7 +922,7 @@
           <w:szCs w:val="21"/>
           <w:rtl w:val="0"/>
         </w:rPr>
-        <w:t xml:space="preserve">June 2022 - Present</w:t>
+        <w:t xml:space="preserve">October 2022 - Present</w:t>
       </w:r>
       <w:r>
         <w:rPr>
@@ -873,119 +948,111 @@
     </w:p>
     <w:p>
       <w:pPr>
-        <w:widowControl w:val="1"/>
         <w:numPr>
           <w:ilvl w:val="0"/>
           <w:numId w:val="2"/>
         </w:numPr>
         <w:tabs>
-          <w:tab w:val="left" w:pos="120"/>
+          <w:tab w:val="left" w:leader="none" w:pos="120"/>
         </w:tabs>
-        <w:spacing w:after="0" w:line="326.4" w:lineRule="auto"/>
+        <w:spacing w:line="326.4" w:lineRule="auto"/>
         <w:ind w:left="720" w:hanging="360"/>
         <w:rPr>
           <w:rFonts w:ascii="Merriweather" w:cs="Merriweather" w:eastAsia="Merriweather" w:hAnsi="Merriweather"/>
           <w:color w:val="2e3d50"/>
           <w:sz w:val="20"/>
           <w:szCs w:val="20"/>
-          <w:u w:val="none"/>
-        </w:rPr>
-      </w:pPr>
-      <w:r>
-        <w:rPr>
-          <w:rFonts w:ascii="Merriweather" w:cs="Merriweather" w:eastAsia="Merriweather" w:hAnsi="Merriweather"/>
-          <w:color w:val="2e3d50"/>
-          <w:sz w:val="20"/>
-          <w:szCs w:val="20"/>
-          <w:rtl w:val="0"/>
-        </w:rPr>
-        <w:t xml:space="preserve">Wrote 16 different chess AIs based around specific playstyles or strategies with JavaScript  to objectively rank the best strategy or playstyle.</w:t>
-      </w:r>
-      <w:r>
-        <w:rPr>
-          <w:rtl w:val="0"/>
-        </w:rPr>
-      </w:r>
-    </w:p>
-    <w:p>
-      <w:pPr>
-        <w:widowControl w:val="1"/>
+        </w:rPr>
+      </w:pPr>
+      <w:r>
+        <w:rPr>
+          <w:rFonts w:ascii="Merriweather" w:cs="Merriweather" w:eastAsia="Merriweather" w:hAnsi="Merriweather"/>
+          <w:color w:val="2e3d50"/>
+          <w:sz w:val="20"/>
+          <w:szCs w:val="20"/>
+          <w:rtl w:val="0"/>
+        </w:rPr>
+        <w:t xml:space="preserve">Utilised Node.js and git as part of the development workflow.</w:t>
+      </w:r>
+      <w:r>
+        <w:rPr>
+          <w:rtl w:val="0"/>
+        </w:rPr>
+      </w:r>
+    </w:p>
+    <w:p>
+      <w:pPr>
         <w:numPr>
           <w:ilvl w:val="0"/>
           <w:numId w:val="2"/>
         </w:numPr>
         <w:tabs>
-          <w:tab w:val="left" w:pos="128"/>
+          <w:tab w:val="left" w:leader="none" w:pos="120"/>
         </w:tabs>
-        <w:spacing w:after="0" w:line="326.4" w:lineRule="auto"/>
-        <w:ind w:left="720" w:right="180" w:hanging="360"/>
-        <w:rPr>
-          <w:rFonts w:ascii="Merriweather" w:cs="Merriweather" w:eastAsia="Merriweather" w:hAnsi="Merriweather"/>
-          <w:color w:val="2e3d50"/>
-          <w:sz w:val="20"/>
-          <w:szCs w:val="20"/>
-          <w:u w:val="none"/>
-        </w:rPr>
-      </w:pPr>
-      <w:r>
-        <w:rPr>
-          <w:rFonts w:ascii="Merriweather" w:cs="Merriweather" w:eastAsia="Merriweather" w:hAnsi="Merriweather"/>
-          <w:color w:val="2e3d50"/>
-          <w:sz w:val="20"/>
-          <w:szCs w:val="20"/>
-          <w:rtl w:val="0"/>
-        </w:rPr>
-        <w:t xml:space="preserve">Evaluated their relative performance against each other in a round-robin tournament.</w:t>
-      </w:r>
-      <w:r>
-        <w:rPr>
-          <w:rtl w:val="0"/>
-        </w:rPr>
-      </w:r>
-    </w:p>
-    <w:p>
-      <w:pPr>
-        <w:widowControl w:val="1"/>
+        <w:spacing w:line="326.4" w:lineRule="auto"/>
+        <w:ind w:left="720" w:hanging="360"/>
+        <w:rPr>
+          <w:rFonts w:ascii="Merriweather" w:cs="Merriweather" w:eastAsia="Merriweather" w:hAnsi="Merriweather"/>
+          <w:color w:val="2e3d50"/>
+          <w:sz w:val="20"/>
+          <w:szCs w:val="20"/>
+        </w:rPr>
+      </w:pPr>
+      <w:r>
+        <w:rPr>
+          <w:rFonts w:ascii="Merriweather" w:cs="Merriweather" w:eastAsia="Merriweather" w:hAnsi="Merriweather"/>
+          <w:color w:val="2e3d50"/>
+          <w:sz w:val="20"/>
+          <w:szCs w:val="20"/>
+          <w:rtl w:val="0"/>
+        </w:rPr>
+        <w:t xml:space="preserve">Created a file parser to read and interpret a custom CSS file.</w:t>
+      </w:r>
+      <w:r>
+        <w:rPr>
+          <w:rtl w:val="0"/>
+        </w:rPr>
+      </w:r>
+    </w:p>
+    <w:p>
+      <w:pPr>
         <w:numPr>
           <w:ilvl w:val="0"/>
           <w:numId w:val="2"/>
         </w:numPr>
         <w:tabs>
-          <w:tab w:val="left" w:pos="120"/>
+          <w:tab w:val="left" w:leader="none" w:pos="128"/>
         </w:tabs>
-        <w:spacing w:after="0" w:line="326.4" w:lineRule="auto"/>
-        <w:ind w:left="720" w:hanging="360"/>
-        <w:rPr>
-          <w:rFonts w:ascii="Merriweather" w:cs="Merriweather" w:eastAsia="Merriweather" w:hAnsi="Merriweather"/>
-          <w:color w:val="2e3d50"/>
-          <w:sz w:val="20"/>
-          <w:szCs w:val="20"/>
-          <w:u w:val="none"/>
-        </w:rPr>
-      </w:pPr>
-      <w:r>
-        <w:rPr>
-          <w:rFonts w:ascii="Merriweather" w:cs="Merriweather" w:eastAsia="Merriweather" w:hAnsi="Merriweather"/>
-          <w:color w:val="2e3d50"/>
-          <w:sz w:val="20"/>
-          <w:szCs w:val="20"/>
-          <w:rtl w:val="0"/>
-        </w:rPr>
-        <w:t xml:space="preserve">Processed roughly 15 million chess games to create an opening book and a Markov chain for a performance boost to the AI with C++.</w:t>
-      </w:r>
-      <w:r>
-        <w:rPr>
-          <w:rtl w:val="0"/>
-        </w:rPr>
-      </w:r>
-    </w:p>
-    <w:p>
-      <w:pPr>
-        <w:spacing w:after="0" w:lineRule="auto"/>
-        <w:rPr>
-          <w:rFonts w:ascii="Merriweather" w:cs="Merriweather" w:eastAsia="Merriweather" w:hAnsi="Merriweather"/>
-          <w:b w:val="1"/>
-          <w:color w:val="000000"/>
+        <w:spacing w:line="326.4" w:lineRule="auto"/>
+        <w:ind w:left="720" w:right="180" w:hanging="360"/>
+        <w:rPr>
+          <w:rFonts w:ascii="Merriweather" w:cs="Merriweather" w:eastAsia="Merriweather" w:hAnsi="Merriweather"/>
+          <w:color w:val="2e3d50"/>
+          <w:sz w:val="20"/>
+          <w:szCs w:val="20"/>
+        </w:rPr>
+      </w:pPr>
+      <w:r>
+        <w:rPr>
+          <w:rFonts w:ascii="Merriweather" w:cs="Merriweather" w:eastAsia="Merriweather" w:hAnsi="Merriweather"/>
+          <w:color w:val="2e3d50"/>
+          <w:sz w:val="20"/>
+          <w:szCs w:val="20"/>
+          <w:rtl w:val="0"/>
+        </w:rPr>
+        <w:t xml:space="preserve">Animate and entertain those who view it!</w:t>
+      </w:r>
+      <w:r>
+        <w:rPr>
+          <w:rtl w:val="0"/>
+        </w:rPr>
+      </w:r>
+    </w:p>
+    <w:p>
+      <w:pPr>
+        <w:rPr>
+          <w:rFonts w:ascii="Merriweather" w:cs="Merriweather" w:eastAsia="Merriweather" w:hAnsi="Merriweather"/>
+          <w:b w:val="1"/>
           <w:sz w:val="20"/>
           <w:szCs w:val="20"/>
         </w:rPr>
@@ -999,7 +1066,183 @@
           <w:szCs w:val="23"/>
           <w:rtl w:val="0"/>
         </w:rPr>
-        <w:t xml:space="preserve">Chess With Friends Discord Bot (JavaScript)</w:t>
+        <w:t xml:space="preserve">Chess AI Tournament (JavaScript and C++)</w:t>
+      </w:r>
+      <w:r>
+        <w:rPr>
+          <w:rtl w:val="0"/>
+        </w:rPr>
+      </w:r>
+    </w:p>
+    <w:p>
+      <w:pPr>
+        <w:spacing w:line="29" w:lineRule="auto"/>
+        <w:rPr>
+          <w:rFonts w:ascii="Merriweather" w:cs="Merriweather" w:eastAsia="Merriweather" w:hAnsi="Merriweather"/>
+          <w:sz w:val="24"/>
+          <w:szCs w:val="24"/>
+        </w:rPr>
+      </w:pPr>
+      <w:r>
+        <w:rPr>
+          <w:rtl w:val="0"/>
+        </w:rPr>
+      </w:r>
+    </w:p>
+    <w:p>
+      <w:pPr>
+        <w:rPr>
+          <w:rFonts w:ascii="Merriweather" w:cs="Merriweather" w:eastAsia="Merriweather" w:hAnsi="Merriweather"/>
+          <w:b w:val="1"/>
+          <w:sz w:val="20"/>
+          <w:szCs w:val="20"/>
+        </w:rPr>
+      </w:pPr>
+      <w:r>
+        <w:rPr>
+          <w:rFonts w:ascii="Merriweather" w:cs="Merriweather" w:eastAsia="Merriweather" w:hAnsi="Merriweather"/>
+          <w:b w:val="1"/>
+          <w:color w:val="2e3d50"/>
+          <w:sz w:val="21"/>
+          <w:szCs w:val="21"/>
+          <w:rtl w:val="0"/>
+        </w:rPr>
+        <w:t xml:space="preserve">June 2022 - October 2022</w:t>
+      </w:r>
+      <w:r>
+        <w:rPr>
+          <w:rtl w:val="0"/>
+        </w:rPr>
+      </w:r>
+    </w:p>
+    <w:p>
+      <w:pPr>
+        <w:spacing w:line="26" w:lineRule="auto"/>
+        <w:rPr>
+          <w:rFonts w:ascii="Merriweather" w:cs="Merriweather" w:eastAsia="Merriweather" w:hAnsi="Merriweather"/>
+          <w:sz w:val="24"/>
+          <w:szCs w:val="24"/>
+        </w:rPr>
+      </w:pPr>
+      <w:r>
+        <w:rPr>
+          <w:rtl w:val="0"/>
+        </w:rPr>
+      </w:r>
+    </w:p>
+    <w:p>
+      <w:pPr>
+        <w:numPr>
+          <w:ilvl w:val="0"/>
+          <w:numId w:val="2"/>
+        </w:numPr>
+        <w:tabs>
+          <w:tab w:val="left" w:leader="none" w:pos="120"/>
+        </w:tabs>
+        <w:spacing w:line="326.4" w:lineRule="auto"/>
+        <w:ind w:left="720" w:hanging="360"/>
+        <w:rPr>
+          <w:rFonts w:ascii="Merriweather" w:cs="Merriweather" w:eastAsia="Merriweather" w:hAnsi="Merriweather"/>
+          <w:color w:val="2e3d50"/>
+          <w:sz w:val="20"/>
+          <w:szCs w:val="20"/>
+        </w:rPr>
+      </w:pPr>
+      <w:r>
+        <w:rPr>
+          <w:rFonts w:ascii="Merriweather" w:cs="Merriweather" w:eastAsia="Merriweather" w:hAnsi="Merriweather"/>
+          <w:color w:val="2e3d50"/>
+          <w:sz w:val="20"/>
+          <w:szCs w:val="20"/>
+          <w:rtl w:val="0"/>
+        </w:rPr>
+        <w:t xml:space="preserve">Wrote 16 different chess AIs based around specific playstyles or strategies with JavaScript  to objectively rank the best strategy or playstyle.</w:t>
+      </w:r>
+    </w:p>
+    <w:p>
+      <w:pPr>
+        <w:numPr>
+          <w:ilvl w:val="0"/>
+          <w:numId w:val="2"/>
+        </w:numPr>
+        <w:tabs>
+          <w:tab w:val="left" w:leader="none" w:pos="128"/>
+        </w:tabs>
+        <w:spacing w:line="326.4" w:lineRule="auto"/>
+        <w:ind w:left="720" w:right="180" w:hanging="360"/>
+        <w:rPr>
+          <w:rFonts w:ascii="Merriweather" w:cs="Merriweather" w:eastAsia="Merriweather" w:hAnsi="Merriweather"/>
+          <w:color w:val="2e3d50"/>
+          <w:sz w:val="20"/>
+          <w:szCs w:val="20"/>
+        </w:rPr>
+      </w:pPr>
+      <w:r>
+        <w:rPr>
+          <w:rFonts w:ascii="Merriweather" w:cs="Merriweather" w:eastAsia="Merriweather" w:hAnsi="Merriweather"/>
+          <w:color w:val="2e3d50"/>
+          <w:sz w:val="20"/>
+          <w:szCs w:val="20"/>
+          <w:rtl w:val="0"/>
+        </w:rPr>
+        <w:t xml:space="preserve">Evaluated their relative performance against each other in a round-robin tournament.</w:t>
+      </w:r>
+    </w:p>
+    <w:p>
+      <w:pPr>
+        <w:numPr>
+          <w:ilvl w:val="0"/>
+          <w:numId w:val="2"/>
+        </w:numPr>
+        <w:tabs>
+          <w:tab w:val="left" w:leader="none" w:pos="120"/>
+        </w:tabs>
+        <w:spacing w:line="326.4" w:lineRule="auto"/>
+        <w:ind w:left="720" w:hanging="360"/>
+        <w:rPr>
+          <w:rFonts w:ascii="Merriweather" w:cs="Merriweather" w:eastAsia="Merriweather" w:hAnsi="Merriweather"/>
+          <w:color w:val="2e3d50"/>
+          <w:sz w:val="20"/>
+          <w:szCs w:val="20"/>
+        </w:rPr>
+      </w:pPr>
+      <w:r>
+        <w:rPr>
+          <w:rFonts w:ascii="Merriweather" w:cs="Merriweather" w:eastAsia="Merriweather" w:hAnsi="Merriweather"/>
+          <w:color w:val="2e3d50"/>
+          <w:sz w:val="20"/>
+          <w:szCs w:val="20"/>
+          <w:rtl w:val="0"/>
+        </w:rPr>
+        <w:t xml:space="preserve">Processed roughly 15 million chess games to create an opening book and a Markov chain for a performance boost to the AI with C++.</w:t>
+      </w:r>
+      <w:r>
+        <w:rPr>
+          <w:rtl w:val="0"/>
+        </w:rPr>
+      </w:r>
+    </w:p>
+    <w:p>
+      <w:pPr>
+        <w:spacing w:after="0" w:lineRule="auto"/>
+        <w:rPr>
+          <w:rFonts w:ascii="Merriweather" w:cs="Merriweather" w:eastAsia="Merriweather" w:hAnsi="Merriweather"/>
+          <w:b w:val="1"/>
+          <w:color w:val="000000"/>
+          <w:sz w:val="20"/>
+          <w:szCs w:val="20"/>
+        </w:rPr>
+      </w:pPr>
+      <w:r>
+        <w:rPr>
+          <w:rFonts w:ascii="Merriweather" w:cs="Merriweather" w:eastAsia="Merriweather" w:hAnsi="Merriweather"/>
+          <w:b w:val="1"/>
+          <w:color w:val="2e3d50"/>
+          <w:sz w:val="23"/>
+          <w:szCs w:val="23"/>
+          <w:rtl w:val="0"/>
+        </w:rPr>
+        <w:t xml:space="preserve">Chess AI using Monte Carlo Tree Search and Deep Neural Networks (Python)</w:t>
       </w:r>
       <w:r>
         <w:rPr>
@@ -1043,201 +1286,7 @@
           <w:szCs w:val="21"/>
           <w:rtl w:val="0"/>
         </w:rPr>
-        <w:t xml:space="preserve">July 2022 - Present</w:t>
-      </w:r>
-      <w:r>
-        <w:rPr>
-          <w:rtl w:val="0"/>
-        </w:rPr>
-      </w:r>
-    </w:p>
-    <w:p>
-      <w:pPr>
-        <w:spacing w:after="0" w:line="26" w:lineRule="auto"/>
-        <w:rPr>
-          <w:rFonts w:ascii="Merriweather" w:cs="Merriweather" w:eastAsia="Merriweather" w:hAnsi="Merriweather"/>
-          <w:color w:val="000000"/>
-          <w:sz w:val="24"/>
-          <w:szCs w:val="24"/>
-        </w:rPr>
-      </w:pPr>
-      <w:r>
-        <w:rPr>
-          <w:rtl w:val="0"/>
-        </w:rPr>
-      </w:r>
-    </w:p>
-    <w:p>
-      <w:pPr>
-        <w:numPr>
-          <w:ilvl w:val="0"/>
-          <w:numId w:val="3"/>
-        </w:numPr>
-        <w:tabs>
-          <w:tab w:val="left" w:pos="120"/>
-        </w:tabs>
-        <w:spacing w:after="0" w:line="326.4" w:lineRule="auto"/>
-        <w:ind w:left="720" w:hanging="360"/>
-        <w:rPr>
-          <w:rFonts w:ascii="Merriweather" w:cs="Merriweather" w:eastAsia="Merriweather" w:hAnsi="Merriweather"/>
-          <w:color w:val="2e3d50"/>
-          <w:sz w:val="20"/>
-          <w:szCs w:val="20"/>
-          <w:u w:val="none"/>
-        </w:rPr>
-      </w:pPr>
-      <w:r>
-        <w:rPr>
-          <w:rFonts w:ascii="Merriweather" w:cs="Merriweather" w:eastAsia="Merriweather" w:hAnsi="Merriweather"/>
-          <w:color w:val="2e3d50"/>
-          <w:sz w:val="20"/>
-          <w:szCs w:val="20"/>
-          <w:rtl w:val="0"/>
-        </w:rPr>
-        <w:t xml:space="preserve">Wrote a Discord bot completely from scratch with Nodejs and the Discord.js library to improve my familiarity with Nodejs.</w:t>
-      </w:r>
-      <w:r>
-        <w:rPr>
-          <w:rtl w:val="0"/>
-        </w:rPr>
-      </w:r>
-    </w:p>
-    <w:p>
-      <w:pPr>
-        <w:numPr>
-          <w:ilvl w:val="0"/>
-          <w:numId w:val="3"/>
-        </w:numPr>
-        <w:tabs>
-          <w:tab w:val="left" w:pos="120"/>
-        </w:tabs>
-        <w:spacing w:after="0" w:line="326.4" w:lineRule="auto"/>
-        <w:ind w:left="720" w:hanging="360"/>
-        <w:rPr>
-          <w:rFonts w:ascii="Merriweather" w:cs="Merriweather" w:eastAsia="Merriweather" w:hAnsi="Merriweather"/>
-          <w:color w:val="2e3d50"/>
-          <w:sz w:val="20"/>
-          <w:szCs w:val="20"/>
-          <w:u w:val="none"/>
-        </w:rPr>
-      </w:pPr>
-      <w:r>
-        <w:rPr>
-          <w:rFonts w:ascii="Merriweather" w:cs="Merriweather" w:eastAsia="Merriweather" w:hAnsi="Merriweather"/>
-          <w:color w:val="2e3d50"/>
-          <w:sz w:val="20"/>
-          <w:szCs w:val="20"/>
-          <w:rtl w:val="0"/>
-        </w:rPr>
-        <w:t xml:space="preserve">Utilised APIs to generate images to display the state of the board.</w:t>
-      </w:r>
-      <w:r>
-        <w:rPr>
-          <w:rtl w:val="0"/>
-        </w:rPr>
-      </w:r>
-    </w:p>
-    <w:p>
-      <w:pPr>
-        <w:numPr>
-          <w:ilvl w:val="0"/>
-          <w:numId w:val="3"/>
-        </w:numPr>
-        <w:tabs>
-          <w:tab w:val="left" w:pos="120"/>
-        </w:tabs>
-        <w:spacing w:after="0" w:line="326.4" w:lineRule="auto"/>
-        <w:ind w:left="720" w:hanging="360"/>
-        <w:rPr>
-          <w:rFonts w:ascii="Merriweather" w:cs="Merriweather" w:eastAsia="Merriweather" w:hAnsi="Merriweather"/>
-          <w:color w:val="2e3d50"/>
-          <w:sz w:val="20"/>
-          <w:szCs w:val="20"/>
-          <w:u w:val="none"/>
-        </w:rPr>
-      </w:pPr>
-      <w:r>
-        <w:rPr>
-          <w:rFonts w:ascii="Merriweather" w:cs="Merriweather" w:eastAsia="Merriweather" w:hAnsi="Merriweather"/>
-          <w:color w:val="2e3d50"/>
-          <w:sz w:val="20"/>
-          <w:szCs w:val="20"/>
-          <w:highlight w:val="white"/>
-          <w:rtl w:val="0"/>
-        </w:rPr>
-        <w:t xml:space="preserve">Linked a SQL database to the bot using Sequelize and SqLite3 for keeping track of user info.</w:t>
-      </w:r>
-      <w:r>
-        <w:rPr>
-          <w:rtl w:val="0"/>
-        </w:rPr>
-      </w:r>
-    </w:p>
-    <w:p>
-      <w:pPr>
-        <w:spacing w:after="0" w:lineRule="auto"/>
-        <w:rPr>
-          <w:rFonts w:ascii="Merriweather" w:cs="Merriweather" w:eastAsia="Merriweather" w:hAnsi="Merriweather"/>
-          <w:b w:val="1"/>
-          <w:color w:val="000000"/>
-          <w:sz w:val="20"/>
-          <w:szCs w:val="20"/>
-        </w:rPr>
-      </w:pPr>
-      <w:r>
-        <w:rPr>
-          <w:rFonts w:ascii="Merriweather" w:cs="Merriweather" w:eastAsia="Merriweather" w:hAnsi="Merriweather"/>
-          <w:b w:val="1"/>
-          <w:color w:val="2e3d50"/>
-          <w:sz w:val="23"/>
-          <w:szCs w:val="23"/>
-          <w:rtl w:val="0"/>
-        </w:rPr>
-        <w:t xml:space="preserve">Automated Crossword Puzzle Generator (Python)</w:t>
-      </w:r>
-      <w:r>
-        <w:rPr>
-          <w:rtl w:val="0"/>
-        </w:rPr>
-      </w:r>
-    </w:p>
-    <w:p>
-      <w:pPr>
-        <w:spacing w:after="0" w:line="29" w:lineRule="auto"/>
-        <w:rPr>
-          <w:rFonts w:ascii="Merriweather" w:cs="Merriweather" w:eastAsia="Merriweather" w:hAnsi="Merriweather"/>
-          <w:color w:val="000000"/>
-          <w:sz w:val="24"/>
-          <w:szCs w:val="24"/>
-        </w:rPr>
-      </w:pPr>
-      <w:r>
-        <w:rPr>
-          <w:rtl w:val="0"/>
-        </w:rPr>
-      </w:r>
-    </w:p>
-    <w:p>
-      <w:pPr>
-        <w:spacing w:after="0" w:lineRule="auto"/>
-        <w:rPr>
-          <w:rFonts w:ascii="Merriweather" w:cs="Merriweather" w:eastAsia="Merriweather" w:hAnsi="Merriweather"/>
-          <w:b w:val="1"/>
-          <w:color w:val="000000"/>
-          <w:sz w:val="20"/>
-          <w:szCs w:val="20"/>
-        </w:rPr>
-      </w:pPr>
-      <w:r>
-        <w:rPr>
-          <w:rFonts w:ascii="Merriweather" w:cs="Merriweather" w:eastAsia="Merriweather" w:hAnsi="Merriweather"/>
-          <w:b w:val="1"/>
-          <w:color w:val="2e3d50"/>
-          <w:sz w:val="21"/>
-          <w:szCs w:val="21"/>
-          <w:rtl w:val="0"/>
-        </w:rPr>
-        <w:t xml:space="preserve">May 2022 - June 2022</w:t>
+        <w:t xml:space="preserve">February 2023 - Current</w:t>
       </w:r>
       <w:r>
         <w:rPr>
@@ -1268,32 +1317,26 @@
           <w:numId w:val="1"/>
         </w:numPr>
         <w:tabs>
-          <w:tab w:val="left" w:pos="128"/>
+          <w:tab w:val="left" w:leader="none" w:pos="120"/>
         </w:tabs>
         <w:spacing w:after="0" w:line="326.4" w:lineRule="auto"/>
-        <w:ind w:left="720" w:right="640" w:hanging="360"/>
-        <w:rPr>
-          <w:rFonts w:ascii="Merriweather" w:cs="Merriweather" w:eastAsia="Merriweather" w:hAnsi="Merriweather"/>
-          <w:color w:val="2e3d50"/>
-          <w:sz w:val="20"/>
-          <w:szCs w:val="20"/>
-          <w:u w:val="none"/>
-        </w:rPr>
-      </w:pPr>
-      <w:r>
-        <w:rPr>
-          <w:rFonts w:ascii="Merriweather" w:cs="Merriweather" w:eastAsia="Merriweather" w:hAnsi="Merriweather"/>
-          <w:color w:val="2e3d50"/>
-          <w:sz w:val="20"/>
-          <w:szCs w:val="20"/>
-          <w:rtl w:val="0"/>
-        </w:rPr>
-        <w:t xml:space="preserve">Scalped a word bank and word definitions from various websites using Selenium, BeautifulSoup4 and requests to generate the crossword hints.</w:t>
-      </w:r>
-      <w:r>
-        <w:rPr>
-          <w:rtl w:val="0"/>
-        </w:rPr>
+        <w:ind w:left="720" w:hanging="360"/>
+        <w:rPr>
+          <w:rFonts w:ascii="Merriweather" w:cs="Merriweather" w:eastAsia="Merriweather" w:hAnsi="Merriweather"/>
+          <w:color w:val="2e3d50"/>
+          <w:sz w:val="20"/>
+          <w:szCs w:val="20"/>
+        </w:rPr>
+      </w:pPr>
+      <w:r>
+        <w:rPr>
+          <w:rFonts w:ascii="Merriweather" w:cs="Merriweather" w:eastAsia="Merriweather" w:hAnsi="Merriweather"/>
+          <w:color w:val="2e3d50"/>
+          <w:sz w:val="20"/>
+          <w:szCs w:val="20"/>
+          <w:rtl w:val="0"/>
+        </w:rPr>
+        <w:t xml:space="preserve">Designed a sophisticated deep neural network to enhance MCTS search capabilities, leveraging PyTorch for high-performance GPU-accelerated computation.</w:t>
       </w:r>
     </w:p>
     <w:p>
@@ -1303,7 +1346,7 @@
           <w:numId w:val="1"/>
         </w:numPr>
         <w:tabs>
-          <w:tab w:val="left" w:pos="120"/>
+          <w:tab w:val="left" w:leader="none" w:pos="120"/>
         </w:tabs>
         <w:spacing w:after="0" w:line="326.4" w:lineRule="auto"/>
         <w:ind w:left="720" w:hanging="360"/>
@@ -1312,23 +1355,37 @@
           <w:color w:val="2e3d50"/>
           <w:sz w:val="20"/>
           <w:szCs w:val="20"/>
-          <w:u w:val="none"/>
-        </w:rPr>
-      </w:pPr>
-      <w:r>
-        <w:rPr>
-          <w:rFonts w:ascii="Merriweather" w:cs="Merriweather" w:eastAsia="Merriweather" w:hAnsi="Merriweather"/>
-          <w:color w:val="2e3d50"/>
-          <w:sz w:val="20"/>
-          <w:szCs w:val="20"/>
-          <w:rtl w:val="0"/>
-        </w:rPr>
-        <w:t xml:space="preserve">Designed a generic page format with Matplotlib and PIL to better automate the creation of puzzle  pages.</w:t>
-      </w:r>
-      <w:r>
-        <w:rPr>
-          <w:rtl w:val="0"/>
-        </w:rPr>
+        </w:rPr>
+      </w:pPr>
+      <w:r>
+        <w:rPr>
+          <w:rFonts w:ascii="Merriweather" w:cs="Merriweather" w:eastAsia="Merriweather" w:hAnsi="Merriweather"/>
+          <w:color w:val="2e3d50"/>
+          <w:sz w:val="20"/>
+          <w:szCs w:val="20"/>
+          <w:rtl w:val="0"/>
+        </w:rPr>
+        <w:t xml:space="preserve">Introduced various optimizations to strike a balance between performance and move exploration, significantly improving Chess AI gameplay and </w:t>
+      </w:r>
+      <w:r>
+        <w:rPr>
+          <w:rFonts w:ascii="Merriweather" w:cs="Merriweather" w:eastAsia="Merriweather" w:hAnsi="Merriweather"/>
+          <w:color w:val="2e3d50"/>
+          <w:sz w:val="20"/>
+          <w:szCs w:val="20"/>
+          <w:rtl w:val="0"/>
+        </w:rPr>
+        <w:t xml:space="preserve">optimizing</w:t>
+      </w:r>
+      <w:r>
+        <w:rPr>
+          <w:rFonts w:ascii="Merriweather" w:cs="Merriweather" w:eastAsia="Merriweather" w:hAnsi="Merriweather"/>
+          <w:color w:val="2e3d50"/>
+          <w:sz w:val="20"/>
+          <w:szCs w:val="20"/>
+          <w:rtl w:val="0"/>
+        </w:rPr>
+        <w:t xml:space="preserve"> potential move exploration while reducing computational bottlenecks.</w:t>
       </w:r>
     </w:p>
     <w:p>
@@ -1338,7 +1395,7 @@
           <w:numId w:val="1"/>
         </w:numPr>
         <w:tabs>
-          <w:tab w:val="left" w:pos="120"/>
+          <w:tab w:val="left" w:leader="none" w:pos="120"/>
         </w:tabs>
         <w:spacing w:after="0" w:line="326.4" w:lineRule="auto"/>
         <w:ind w:left="720" w:hanging="360"/>
@@ -1347,69 +1404,26 @@
           <w:color w:val="2e3d50"/>
           <w:sz w:val="20"/>
           <w:szCs w:val="20"/>
-          <w:u w:val="none"/>
-        </w:rPr>
-      </w:pPr>
-      <w:r>
-        <w:rPr>
-          <w:rFonts w:ascii="Merriweather" w:cs="Merriweather" w:eastAsia="Merriweather" w:hAnsi="Merriweather"/>
-          <w:color w:val="2e3d50"/>
-          <w:sz w:val="20"/>
-          <w:szCs w:val="20"/>
-          <w:highlight w:val="white"/>
-          <w:rtl w:val="0"/>
-        </w:rPr>
-        <w:t xml:space="preserve">Built a unit testing suite with native python to assist with debugging unexpected results.</w:t>
-      </w:r>
-      <w:r>
-        <w:rPr>
-          <w:rtl w:val="0"/>
-        </w:rPr>
-      </w:r>
-    </w:p>
-    <w:p>
-      <w:pPr>
-        <w:numPr>
-          <w:ilvl w:val="0"/>
-          <w:numId w:val="1"/>
-        </w:numPr>
-        <w:tabs>
-          <w:tab w:val="left" w:pos="120"/>
-        </w:tabs>
-        <w:spacing w:after="0" w:line="326.4" w:lineRule="auto"/>
-        <w:ind w:left="720" w:hanging="360"/>
-        <w:rPr>
-          <w:rFonts w:ascii="Merriweather" w:cs="Merriweather" w:eastAsia="Merriweather" w:hAnsi="Merriweather"/>
-          <w:color w:val="2e3d50"/>
-          <w:sz w:val="20"/>
-          <w:szCs w:val="20"/>
-          <w:u w:val="none"/>
-        </w:rPr>
-      </w:pPr>
-      <w:r>
-        <w:rPr>
-          <w:rFonts w:ascii="Merriweather" w:cs="Merriweather" w:eastAsia="Merriweather" w:hAnsi="Merriweather"/>
-          <w:color w:val="2e3d50"/>
-          <w:sz w:val="20"/>
-          <w:szCs w:val="20"/>
-          <w:rtl w:val="0"/>
-        </w:rPr>
-        <w:t xml:space="preserve">Sold the finished puzzles through Amazon Kindle Direct Publishing (KDP). </w:t>
-      </w:r>
-      <w:r>
-        <w:rPr>
-          <w:rtl w:val="0"/>
-        </w:rPr>
-      </w:r>
-    </w:p>
-    <w:p>
-      <w:pPr>
-        <w:spacing w:after="0" w:line="20" w:lineRule="auto"/>
-        <w:rPr>
-          <w:rFonts w:ascii="Merriweather" w:cs="Merriweather" w:eastAsia="Merriweather" w:hAnsi="Merriweather"/>
-          <w:color w:val="000000"/>
-          <w:sz w:val="24"/>
-          <w:szCs w:val="24"/>
+        </w:rPr>
+      </w:pPr>
+      <w:r>
+        <w:rPr>
+          <w:rFonts w:ascii="Merriweather" w:cs="Merriweather" w:eastAsia="Merriweather" w:hAnsi="Merriweather"/>
+          <w:color w:val="2e3d50"/>
+          <w:sz w:val="20"/>
+          <w:szCs w:val="20"/>
+          <w:rtl w:val="0"/>
+        </w:rPr>
+        <w:t xml:space="preserve">Incorporated early stopping and adaptive learning rate scheduling techniques to prevent overfitting and boost overall model performance.</w:t>
+      </w:r>
+    </w:p>
+    <w:p>
+      <w:pPr>
+        <w:spacing w:line="20" w:lineRule="auto"/>
+        <w:rPr>
+          <w:rFonts w:ascii="Merriweather" w:cs="Merriweather" w:eastAsia="Merriweather" w:hAnsi="Merriweather"/>
+          <w:sz w:val="20"/>
+          <w:szCs w:val="20"/>
         </w:rPr>
       </w:pPr>
       <w:r>
@@ -1430,12 +1444,363 @@
             <wp:extent cx="6762750" cy="9525"/>
             <wp:effectExtent b="0" l="0" r="0" t="0"/>
             <wp:wrapNone/>
-            <wp:docPr id="24" name="image4.png"/>
+            <wp:docPr id="19" name="image2.png"/>
             <a:graphic>
               <a:graphicData uri="http://schemas.openxmlformats.org/drawingml/2006/picture">
                 <pic:pic>
                   <pic:nvPicPr>
-                    <pic:cNvPr id="0" name="image4.png"/>
+                    <pic:cNvPr id="0" name="image2.png"/>
+                    <pic:cNvPicPr preferRelativeResize="0"/>
+                  </pic:nvPicPr>
+                  <pic:blipFill>
+                    <a:blip r:embed="rId11"/>
+                    <a:srcRect b="0" l="0" r="0" t="0"/>
+                    <a:stretch>
+                      <a:fillRect/>
+                    </a:stretch>
+                  </pic:blipFill>
+                  <pic:spPr>
+                    <a:xfrm>
+                      <a:off x="0" y="0"/>
+                      <a:ext cx="6762750" cy="9525"/>
+                    </a:xfrm>
+                    <a:prstGeom prst="rect"/>
+                    <a:ln/>
+                  </pic:spPr>
+                </pic:pic>
+              </a:graphicData>
+            </a:graphic>
+          </wp:anchor>
+        </w:drawing>
+      </w:r>
+    </w:p>
+    <w:p>
+      <w:pPr>
+        <w:spacing w:line="480" w:lineRule="auto"/>
+        <w:rPr>
+          <w:rFonts w:ascii="Merriweather" w:cs="Merriweather" w:eastAsia="Merriweather" w:hAnsi="Merriweather"/>
+          <w:sz w:val="20"/>
+          <w:szCs w:val="20"/>
+        </w:rPr>
+      </w:pPr>
+      <w:r>
+        <w:rPr>
+          <w:rtl w:val="0"/>
+        </w:rPr>
+      </w:r>
+    </w:p>
+    <w:p>
+      <w:pPr>
+        <w:rPr>
+          <w:rFonts w:ascii="Merriweather" w:cs="Merriweather" w:eastAsia="Merriweather" w:hAnsi="Merriweather"/>
+          <w:b w:val="1"/>
+          <w:sz w:val="20"/>
+          <w:szCs w:val="20"/>
+        </w:rPr>
+      </w:pPr>
+      <w:r>
+        <w:rPr>
+          <w:rFonts w:ascii="Merriweather" w:cs="Merriweather" w:eastAsia="Merriweather" w:hAnsi="Merriweather"/>
+          <w:b w:val="1"/>
+          <w:color w:val="2e3d50"/>
+          <w:sz w:val="26"/>
+          <w:szCs w:val="26"/>
+          <w:rtl w:val="0"/>
+        </w:rPr>
+        <w:t xml:space="preserve">EDUCATION</w:t>
+      </w:r>
+      <w:r>
+        <w:rPr>
+          <w:rtl w:val="0"/>
+        </w:rPr>
+      </w:r>
+    </w:p>
+    <w:p>
+      <w:pPr>
+        <w:spacing w:line="20" w:lineRule="auto"/>
+        <w:rPr>
+          <w:rFonts w:ascii="Merriweather" w:cs="Merriweather" w:eastAsia="Merriweather" w:hAnsi="Merriweather"/>
+          <w:sz w:val="20"/>
+          <w:szCs w:val="20"/>
+        </w:rPr>
+      </w:pPr>
+      <w:r>
+        <w:rPr>
+          <w:rtl w:val="0"/>
+        </w:rPr>
+      </w:r>
+      <w:r>
+        <w:drawing>
+          <wp:anchor allowOverlap="1" behindDoc="1" distB="0" distT="0" distL="0" distR="0" hidden="0" layoutInCell="1" locked="0" relativeHeight="0" simplePos="0">
+            <wp:simplePos x="0" y="0"/>
+            <wp:positionH relativeFrom="column">
+              <wp:posOffset>-2538</wp:posOffset>
+            </wp:positionH>
+            <wp:positionV relativeFrom="paragraph">
+              <wp:posOffset>43815</wp:posOffset>
+            </wp:positionV>
+            <wp:extent cx="6762750" cy="19050"/>
+            <wp:effectExtent b="0" l="0" r="0" t="0"/>
+            <wp:wrapNone/>
+            <wp:docPr id="31" name="image1.png"/>
+            <a:graphic>
+              <a:graphicData uri="http://schemas.openxmlformats.org/drawingml/2006/picture">
+                <pic:pic>
+                  <pic:nvPicPr>
+                    <pic:cNvPr id="0" name="image1.png"/>
+                    <pic:cNvPicPr preferRelativeResize="0"/>
+                  </pic:nvPicPr>
+                  <pic:blipFill>
+                    <a:blip r:embed="rId12"/>
+                    <a:srcRect b="0" l="0" r="0" t="0"/>
+                    <a:stretch>
+                      <a:fillRect/>
+                    </a:stretch>
+                  </pic:blipFill>
+                  <pic:spPr>
+                    <a:xfrm>
+                      <a:off x="0" y="0"/>
+                      <a:ext cx="6762750" cy="19050"/>
+                    </a:xfrm>
+                    <a:prstGeom prst="rect"/>
+                    <a:ln/>
+                  </pic:spPr>
+                </pic:pic>
+              </a:graphicData>
+            </a:graphic>
+          </wp:anchor>
+        </w:drawing>
+      </w:r>
+    </w:p>
+    <w:p>
+      <w:pPr>
+        <w:spacing w:line="122" w:lineRule="auto"/>
+        <w:rPr>
+          <w:rFonts w:ascii="Merriweather" w:cs="Merriweather" w:eastAsia="Merriweather" w:hAnsi="Merriweather"/>
+          <w:sz w:val="20"/>
+          <w:szCs w:val="20"/>
+        </w:rPr>
+      </w:pPr>
+      <w:r>
+        <w:rPr>
+          <w:rtl w:val="0"/>
+        </w:rPr>
+      </w:r>
+    </w:p>
+    <w:p>
+      <w:pPr>
+        <w:rPr>
+          <w:rFonts w:ascii="Merriweather" w:cs="Merriweather" w:eastAsia="Merriweather" w:hAnsi="Merriweather"/>
+          <w:b w:val="1"/>
+          <w:sz w:val="20"/>
+          <w:szCs w:val="20"/>
+        </w:rPr>
+      </w:pPr>
+      <w:r>
+        <w:rPr>
+          <w:rFonts w:ascii="Merriweather" w:cs="Merriweather" w:eastAsia="Merriweather" w:hAnsi="Merriweather"/>
+          <w:b w:val="1"/>
+          <w:color w:val="2e3d50"/>
+          <w:sz w:val="23"/>
+          <w:szCs w:val="23"/>
+          <w:rtl w:val="0"/>
+        </w:rPr>
+        <w:t xml:space="preserve">B.Sc Computer Science</w:t>
+      </w:r>
+      <w:r>
+        <w:rPr>
+          <w:rtl w:val="0"/>
+        </w:rPr>
+      </w:r>
+    </w:p>
+    <w:p>
+      <w:pPr>
+        <w:spacing w:line="29" w:lineRule="auto"/>
+        <w:rPr>
+          <w:rFonts w:ascii="Merriweather" w:cs="Merriweather" w:eastAsia="Merriweather" w:hAnsi="Merriweather"/>
+          <w:b w:val="1"/>
+          <w:sz w:val="20"/>
+          <w:szCs w:val="20"/>
+        </w:rPr>
+      </w:pPr>
+      <w:r>
+        <w:rPr>
+          <w:rtl w:val="0"/>
+        </w:rPr>
+      </w:r>
+    </w:p>
+    <w:p>
+      <w:pPr>
+        <w:rPr>
+          <w:rFonts w:ascii="Merriweather" w:cs="Merriweather" w:eastAsia="Merriweather" w:hAnsi="Merriweather"/>
+          <w:b w:val="1"/>
+          <w:sz w:val="20"/>
+          <w:szCs w:val="20"/>
+        </w:rPr>
+      </w:pPr>
+      <w:r>
+        <w:rPr>
+          <w:rFonts w:ascii="Merriweather" w:cs="Merriweather" w:eastAsia="Merriweather" w:hAnsi="Merriweather"/>
+          <w:b w:val="1"/>
+          <w:color w:val="2e3d50"/>
+          <w:sz w:val="21"/>
+          <w:szCs w:val="21"/>
+          <w:rtl w:val="0"/>
+        </w:rPr>
+        <w:t xml:space="preserve">Simon Fraser University • Burnaby, BC • 2022 - now • 3.72 CGPA</w:t>
+      </w:r>
+      <w:r>
+        <w:rPr>
+          <w:rtl w:val="0"/>
+        </w:rPr>
+      </w:r>
+    </w:p>
+    <w:p>
+      <w:pPr>
+        <w:spacing w:line="200" w:lineRule="auto"/>
+        <w:rPr>
+          <w:rFonts w:ascii="Merriweather" w:cs="Merriweather" w:eastAsia="Merriweather" w:hAnsi="Merriweather"/>
+          <w:b w:val="1"/>
+          <w:sz w:val="20"/>
+          <w:szCs w:val="20"/>
+        </w:rPr>
+      </w:pPr>
+      <w:r>
+        <w:rPr>
+          <w:rtl w:val="0"/>
+        </w:rPr>
+      </w:r>
+    </w:p>
+    <w:p>
+      <w:pPr>
+        <w:rPr>
+          <w:rFonts w:ascii="Merriweather" w:cs="Merriweather" w:eastAsia="Merriweather" w:hAnsi="Merriweather"/>
+          <w:b w:val="1"/>
+          <w:sz w:val="20"/>
+          <w:szCs w:val="20"/>
+        </w:rPr>
+      </w:pPr>
+      <w:r>
+        <w:rPr>
+          <w:rFonts w:ascii="Merriweather" w:cs="Merriweather" w:eastAsia="Merriweather" w:hAnsi="Merriweather"/>
+          <w:b w:val="1"/>
+          <w:color w:val="2e3d50"/>
+          <w:sz w:val="23"/>
+          <w:szCs w:val="23"/>
+          <w:rtl w:val="0"/>
+        </w:rPr>
+        <w:t xml:space="preserve">Associate of Computer Science (Transferred)</w:t>
+      </w:r>
+      <w:r>
+        <w:rPr>
+          <w:rtl w:val="0"/>
+        </w:rPr>
+      </w:r>
+    </w:p>
+    <w:p>
+      <w:pPr>
+        <w:spacing w:line="29" w:lineRule="auto"/>
+        <w:rPr>
+          <w:rFonts w:ascii="Merriweather" w:cs="Merriweather" w:eastAsia="Merriweather" w:hAnsi="Merriweather"/>
+          <w:b w:val="1"/>
+          <w:sz w:val="20"/>
+          <w:szCs w:val="20"/>
+        </w:rPr>
+      </w:pPr>
+      <w:r>
+        <w:rPr>
+          <w:rtl w:val="0"/>
+        </w:rPr>
+      </w:r>
+    </w:p>
+    <w:p>
+      <w:pPr>
+        <w:rPr>
+          <w:rFonts w:ascii="Merriweather" w:cs="Merriweather" w:eastAsia="Merriweather" w:hAnsi="Merriweather"/>
+          <w:b w:val="1"/>
+          <w:color w:val="2e3d50"/>
+          <w:sz w:val="21"/>
+          <w:szCs w:val="21"/>
+        </w:rPr>
+      </w:pPr>
+      <w:r>
+        <w:rPr>
+          <w:rFonts w:ascii="Merriweather" w:cs="Merriweather" w:eastAsia="Merriweather" w:hAnsi="Merriweather"/>
+          <w:b w:val="1"/>
+          <w:color w:val="2e3d50"/>
+          <w:sz w:val="21"/>
+          <w:szCs w:val="21"/>
+          <w:rtl w:val="0"/>
+        </w:rPr>
+        <w:t xml:space="preserve">Langara College • Vancouver, BC • 2020 - 2022 • 3.87 CGPA</w:t>
+      </w:r>
+    </w:p>
+    <w:p>
+      <w:pPr>
+        <w:rPr>
+          <w:rFonts w:ascii="Merriweather" w:cs="Merriweather" w:eastAsia="Merriweather" w:hAnsi="Merriweather"/>
+          <w:b w:val="1"/>
+          <w:color w:val="2e3d50"/>
+          <w:sz w:val="21"/>
+          <w:szCs w:val="21"/>
+        </w:rPr>
+      </w:pPr>
+      <w:r>
+        <w:rPr>
+          <w:rtl w:val="0"/>
+        </w:rPr>
+      </w:r>
+    </w:p>
+    <w:p>
+      <w:pPr>
+        <w:rPr>
+          <w:rFonts w:ascii="Merriweather" w:cs="Merriweather" w:eastAsia="Merriweather" w:hAnsi="Merriweather"/>
+          <w:b w:val="1"/>
+          <w:color w:val="2e3d50"/>
+          <w:sz w:val="21"/>
+          <w:szCs w:val="21"/>
+        </w:rPr>
+      </w:pPr>
+      <w:r>
+        <w:rPr>
+          <w:rtl w:val="0"/>
+        </w:rPr>
+      </w:r>
+    </w:p>
+    <w:p>
+      <w:pPr>
+        <w:spacing w:after="0" w:line="20" w:lineRule="auto"/>
+        <w:rPr>
+          <w:rFonts w:ascii="Merriweather" w:cs="Merriweather" w:eastAsia="Merriweather" w:hAnsi="Merriweather"/>
+          <w:color w:val="000000"/>
+          <w:sz w:val="24"/>
+          <w:szCs w:val="24"/>
+        </w:rPr>
+      </w:pPr>
+      <w:r>
+        <w:rPr>
+          <w:rtl w:val="0"/>
+        </w:rPr>
+      </w:r>
+      <w:r>
+        <w:drawing>
+          <wp:anchor allowOverlap="1" behindDoc="1" distB="0" distT="0" distL="0" distR="0" hidden="0" layoutInCell="1" locked="0" relativeHeight="0" simplePos="0">
+            <wp:simplePos x="0" y="0"/>
+            <wp:positionH relativeFrom="column">
+              <wp:posOffset>-2538</wp:posOffset>
+            </wp:positionH>
+            <wp:positionV relativeFrom="paragraph">
+              <wp:posOffset>146685</wp:posOffset>
+            </wp:positionV>
+            <wp:extent cx="6762750" cy="9525"/>
+            <wp:effectExtent b="0" l="0" r="0" t="0"/>
+            <wp:wrapNone/>
+            <wp:docPr id="24" name="image2.png"/>
+            <a:graphic>
+              <a:graphicData uri="http://schemas.openxmlformats.org/drawingml/2006/picture">
+                <pic:pic>
+                  <pic:nvPicPr>
+                    <pic:cNvPr id="0" name="image2.png"/>
                     <pic:cNvPicPr preferRelativeResize="0"/>
                   </pic:nvPicPr>
                   <pic:blipFill>
@@ -1693,10 +2058,107 @@
     </w:p>
     <w:p>
       <w:pPr>
-        <w:tabs>
-          <w:tab w:val="left" w:pos="120"/>
-        </w:tabs>
+        <w:rPr>
+          <w:rFonts w:ascii="Merriweather" w:cs="Merriweather" w:eastAsia="Merriweather" w:hAnsi="Merriweather"/>
+          <w:color w:val="2e3d50"/>
+          <w:sz w:val="20"/>
+          <w:szCs w:val="20"/>
+          <w:highlight w:val="white"/>
+        </w:rPr>
+      </w:pPr>
+      <w:r>
+        <w:rPr>
+          <w:rtl w:val="0"/>
+        </w:rPr>
+      </w:r>
+    </w:p>
+    <w:p>
+      <w:pPr>
+        <w:rPr>
+          <w:rFonts w:ascii="Merriweather" w:cs="Merriweather" w:eastAsia="Merriweather" w:hAnsi="Merriweather"/>
+          <w:b w:val="1"/>
+          <w:sz w:val="20"/>
+          <w:szCs w:val="20"/>
+        </w:rPr>
+      </w:pPr>
+      <w:r>
+        <w:rPr>
+          <w:rFonts w:ascii="Merriweather" w:cs="Merriweather" w:eastAsia="Merriweather" w:hAnsi="Merriweather"/>
+          <w:b w:val="1"/>
+          <w:color w:val="2e3d50"/>
+          <w:sz w:val="23"/>
+          <w:szCs w:val="23"/>
+          <w:highlight w:val="white"/>
+          <w:rtl w:val="0"/>
+        </w:rPr>
+        <w:t xml:space="preserve">Program Design</w:t>
+      </w:r>
+      <w:r>
+        <w:rPr>
+          <w:rtl w:val="0"/>
+        </w:rPr>
+      </w:r>
+    </w:p>
+    <w:p>
+      <w:pPr>
+        <w:spacing w:line="29" w:lineRule="auto"/>
+        <w:rPr>
+          <w:rFonts w:ascii="Merriweather" w:cs="Merriweather" w:eastAsia="Merriweather" w:hAnsi="Merriweather"/>
+          <w:sz w:val="24"/>
+          <w:szCs w:val="24"/>
+        </w:rPr>
+      </w:pPr>
+      <w:r>
+        <w:rPr>
+          <w:rtl w:val="0"/>
+        </w:rPr>
+      </w:r>
+    </w:p>
+    <w:p>
+      <w:pPr>
+        <w:rPr>
+          <w:rFonts w:ascii="Merriweather" w:cs="Merriweather" w:eastAsia="Merriweather" w:hAnsi="Merriweather"/>
+          <w:b w:val="1"/>
+          <w:sz w:val="20"/>
+          <w:szCs w:val="20"/>
+        </w:rPr>
+      </w:pPr>
+      <w:r>
+        <w:rPr>
+          <w:rFonts w:ascii="Merriweather" w:cs="Merriweather" w:eastAsia="Merriweather" w:hAnsi="Merriweather"/>
+          <w:b w:val="1"/>
+          <w:color w:val="2e3d50"/>
+          <w:sz w:val="21"/>
+          <w:szCs w:val="21"/>
+          <w:rtl w:val="0"/>
+        </w:rPr>
+        <w:t xml:space="preserve">Langara College • 2021 • A</w:t>
+      </w:r>
+      <w:r>
+        <w:rPr>
+          <w:rtl w:val="0"/>
+        </w:rPr>
+      </w:r>
+    </w:p>
+    <w:p>
+      <w:pPr>
+        <w:spacing w:line="26" w:lineRule="auto"/>
+        <w:rPr>
+          <w:rFonts w:ascii="Merriweather" w:cs="Merriweather" w:eastAsia="Merriweather" w:hAnsi="Merriweather"/>
+          <w:sz w:val="24"/>
+          <w:szCs w:val="24"/>
+        </w:rPr>
+      </w:pPr>
+      <w:r>
+        <w:rPr>
+          <w:rtl w:val="0"/>
+        </w:rPr>
+      </w:r>
+    </w:p>
+    <w:p>
+      <w:pPr>
         <w:spacing w:line="326.4" w:lineRule="auto"/>
+        <w:ind w:firstLine="720"/>
         <w:rPr>
           <w:rFonts w:ascii="Merriweather" w:cs="Merriweather" w:eastAsia="Merriweather" w:hAnsi="Merriweather"/>
           <w:color w:val="2e3d50"/>
@@ -1707,24 +2169,145 @@
       </w:pPr>
       <w:r>
         <w:rPr>
-          <w:rtl w:val="0"/>
-        </w:rPr>
-      </w:r>
-    </w:p>
-    <w:p>
-      <w:pPr>
-        <w:tabs>
-          <w:tab w:val="left" w:pos="120"/>
-        </w:tabs>
-        <w:spacing w:line="326.4" w:lineRule="auto"/>
-        <w:rPr>
           <w:rFonts w:ascii="Merriweather" w:cs="Merriweather" w:eastAsia="Merriweather" w:hAnsi="Merriweather"/>
           <w:color w:val="2e3d50"/>
           <w:sz w:val="20"/>
           <w:szCs w:val="20"/>
           <w:highlight w:val="white"/>
-        </w:rPr>
-      </w:pPr>
+          <w:rtl w:val="0"/>
+        </w:rPr>
+        <w:t xml:space="preserve">Using good software development and design principles, build and implement algorithms. Developed problem-solving techniques and tools while learning the basics of algorithm development, procedural abstraction, and data representation.</w:t>
+      </w:r>
+    </w:p>
+    <w:p>
+      <w:pPr>
+        <w:spacing w:after="0" w:lineRule="auto"/>
+        <w:rPr>
+          <w:rFonts w:ascii="Merriweather" w:cs="Merriweather" w:eastAsia="Merriweather" w:hAnsi="Merriweather"/>
+          <w:b w:val="1"/>
+          <w:color w:val="2e3d50"/>
+          <w:sz w:val="23"/>
+          <w:szCs w:val="23"/>
+        </w:rPr>
+      </w:pPr>
+      <w:r>
+        <w:rPr>
+          <w:rtl w:val="0"/>
+        </w:rPr>
+      </w:r>
+    </w:p>
+    <w:p>
+      <w:pPr>
+        <w:spacing w:after="0" w:lineRule="auto"/>
+        <w:rPr>
+          <w:rFonts w:ascii="Merriweather" w:cs="Merriweather" w:eastAsia="Merriweather" w:hAnsi="Merriweather"/>
+          <w:b w:val="1"/>
+          <w:color w:val="000000"/>
+          <w:sz w:val="20"/>
+          <w:szCs w:val="20"/>
+        </w:rPr>
+      </w:pPr>
+      <w:r>
+        <w:rPr>
+          <w:rFonts w:ascii="Merriweather" w:cs="Merriweather" w:eastAsia="Merriweather" w:hAnsi="Merriweather"/>
+          <w:b w:val="1"/>
+          <w:color w:val="2e3d50"/>
+          <w:sz w:val="23"/>
+          <w:szCs w:val="23"/>
+          <w:highlight w:val="white"/>
+          <w:rtl w:val="0"/>
+        </w:rPr>
+        <w:t xml:space="preserve">Networking</w:t>
+      </w:r>
+      <w:r>
+        <w:rPr>
+          <w:rtl w:val="0"/>
+        </w:rPr>
+      </w:r>
+    </w:p>
+    <w:p>
+      <w:pPr>
+        <w:spacing w:after="0" w:line="29" w:lineRule="auto"/>
+        <w:rPr>
+          <w:rFonts w:ascii="Merriweather" w:cs="Merriweather" w:eastAsia="Merriweather" w:hAnsi="Merriweather"/>
+          <w:b w:val="1"/>
+          <w:color w:val="000000"/>
+          <w:sz w:val="24"/>
+          <w:szCs w:val="24"/>
+        </w:rPr>
+      </w:pPr>
+      <w:r>
+        <w:rPr>
+          <w:rtl w:val="0"/>
+        </w:rPr>
+      </w:r>
+    </w:p>
+    <w:p>
+      <w:pPr>
+        <w:spacing w:after="0" w:lineRule="auto"/>
+        <w:rPr>
+          <w:rFonts w:ascii="Merriweather" w:cs="Merriweather" w:eastAsia="Merriweather" w:hAnsi="Merriweather"/>
+          <w:b w:val="1"/>
+          <w:color w:val="000000"/>
+          <w:sz w:val="20"/>
+          <w:szCs w:val="20"/>
+        </w:rPr>
+      </w:pPr>
+      <w:r>
+        <w:rPr>
+          <w:rFonts w:ascii="Merriweather" w:cs="Merriweather" w:eastAsia="Merriweather" w:hAnsi="Merriweather"/>
+          <w:b w:val="1"/>
+          <w:color w:val="2e3d50"/>
+          <w:sz w:val="21"/>
+          <w:szCs w:val="21"/>
+          <w:rtl w:val="0"/>
+        </w:rPr>
+        <w:t xml:space="preserve">Langara College • 2020 • A</w:t>
+      </w:r>
+      <w:r>
+        <w:rPr>
+          <w:rtl w:val="0"/>
+        </w:rPr>
+      </w:r>
+    </w:p>
+    <w:p>
+      <w:pPr>
+        <w:spacing w:after="0" w:line="26" w:lineRule="auto"/>
+        <w:rPr>
+          <w:rFonts w:ascii="Merriweather" w:cs="Merriweather" w:eastAsia="Merriweather" w:hAnsi="Merriweather"/>
+          <w:color w:val="000000"/>
+          <w:sz w:val="24"/>
+          <w:szCs w:val="24"/>
+        </w:rPr>
+      </w:pPr>
+      <w:r>
+        <w:rPr>
+          <w:rtl w:val="0"/>
+        </w:rPr>
+      </w:r>
+    </w:p>
+    <w:p>
+      <w:pPr>
+        <w:spacing w:after="0" w:line="326" w:lineRule="auto"/>
+        <w:ind w:right="1340" w:firstLine="720"/>
+        <w:rPr>
+          <w:rFonts w:ascii="Merriweather" w:cs="Merriweather" w:eastAsia="Merriweather" w:hAnsi="Merriweather"/>
+          <w:color w:val="2e3d50"/>
+          <w:sz w:val="20"/>
+          <w:szCs w:val="20"/>
+        </w:rPr>
+      </w:pPr>
+      <w:r>
+        <w:rPr>
+          <w:rFonts w:ascii="Merriweather" w:cs="Merriweather" w:eastAsia="Merriweather" w:hAnsi="Merriweather"/>
+          <w:color w:val="2e3d50"/>
+          <w:sz w:val="20"/>
+          <w:szCs w:val="20"/>
+          <w:highlight w:val="white"/>
+          <w:rtl w:val="0"/>
+        </w:rPr>
+        <w:t xml:space="preserve">Learned about network topology, ports, MAC addresses, IP addresses, TCP/IP and UDP packets, terminal commands, the OSI 7 layer model and in general, wired and wireless data communication.</w:t>
+      </w:r>
       <w:r>
         <w:rPr>
           <w:rtl w:val="0"/>
@@ -1753,17 +2336,17 @@
               <wp:posOffset>-2538</wp:posOffset>
             </wp:positionH>
             <wp:positionV relativeFrom="paragraph">
-              <wp:posOffset>146685</wp:posOffset>
+              <wp:posOffset>181610</wp:posOffset>
             </wp:positionV>
             <wp:extent cx="6762750" cy="9525"/>
             <wp:effectExtent b="0" l="0" r="0" t="0"/>
             <wp:wrapNone/>
-            <wp:docPr id="22" name="image4.png"/>
+            <wp:docPr id="32" name="image2.png"/>
             <a:graphic>
               <a:graphicData uri="http://schemas.openxmlformats.org/drawingml/2006/picture">
                 <pic:pic>
                   <pic:nvPicPr>
-                    <pic:cNvPr id="0" name="image4.png"/>
+                    <pic:cNvPr id="0" name="image2.png"/>
                     <pic:cNvPicPr preferRelativeResize="0"/>
                   </pic:nvPicPr>
                   <pic:blipFill>
@@ -1790,7 +2373,7 @@
     </w:p>
     <w:p>
       <w:pPr>
-        <w:spacing w:line="353" w:lineRule="auto"/>
+        <w:spacing w:line="200" w:lineRule="auto"/>
         <w:rPr>
           <w:rFonts w:ascii="Merriweather" w:cs="Merriweather" w:eastAsia="Merriweather" w:hAnsi="Merriweather"/>
           <w:sz w:val="24"/>
@@ -1805,6 +2388,21 @@
     </w:p>
     <w:p>
       <w:pPr>
+        <w:spacing w:line="208" w:lineRule="auto"/>
+        <w:rPr>
+          <w:rFonts w:ascii="Merriweather" w:cs="Merriweather" w:eastAsia="Merriweather" w:hAnsi="Merriweather"/>
+          <w:sz w:val="24"/>
+          <w:szCs w:val="24"/>
+        </w:rPr>
+      </w:pPr>
+      <w:r>
+        <w:rPr>
+          <w:rtl w:val="0"/>
+        </w:rPr>
+      </w:r>
+    </w:p>
+    <w:p>
+      <w:pPr>
         <w:rPr>
           <w:rFonts w:ascii="Merriweather" w:cs="Merriweather" w:eastAsia="Merriweather" w:hAnsi="Merriweather"/>
           <w:b w:val="1"/>
@@ -1821,7 +2419,7 @@
           <w:szCs w:val="26"/>
           <w:rtl w:val="0"/>
         </w:rPr>
-        <w:t xml:space="preserve">COURSES (CONTINUED)</w:t>
+        <w:t xml:space="preserve">SKILLS</w:t>
       </w:r>
       <w:r>
         <w:rPr>
@@ -1834,6 +2432,7 @@
         <w:spacing w:line="20" w:lineRule="auto"/>
         <w:rPr>
           <w:rFonts w:ascii="Merriweather" w:cs="Merriweather" w:eastAsia="Merriweather" w:hAnsi="Merriweather"/>
+          <w:b w:val="1"/>
           <w:sz w:val="24"/>
           <w:szCs w:val="24"/>
         </w:rPr>
@@ -1851,7 +2450,7 @@
               <wp:posOffset>-2538</wp:posOffset>
             </wp:positionH>
             <wp:positionV relativeFrom="paragraph">
-              <wp:posOffset>53339</wp:posOffset>
+              <wp:posOffset>43815</wp:posOffset>
             </wp:positionV>
             <wp:extent cx="6762750" cy="19050"/>
             <wp:effectExtent b="0" l="0" r="0" t="0"/>
@@ -1888,53 +2487,10 @@
     </w:p>
     <w:p>
       <w:pPr>
-        <w:rPr>
-          <w:rFonts w:ascii="Merriweather" w:cs="Merriweather" w:eastAsia="Merriweather" w:hAnsi="Merriweather"/>
-          <w:b w:val="1"/>
-          <w:color w:val="2e3d50"/>
-          <w:sz w:val="23"/>
-          <w:szCs w:val="23"/>
-          <w:highlight w:val="white"/>
-        </w:rPr>
-      </w:pPr>
-      <w:r>
-        <w:rPr>
-          <w:rtl w:val="0"/>
-        </w:rPr>
-      </w:r>
-    </w:p>
-    <w:p>
-      <w:pPr>
-        <w:rPr>
-          <w:rFonts w:ascii="Merriweather" w:cs="Merriweather" w:eastAsia="Merriweather" w:hAnsi="Merriweather"/>
-          <w:b w:val="1"/>
-          <w:sz w:val="20"/>
-          <w:szCs w:val="20"/>
-        </w:rPr>
-      </w:pPr>
-      <w:r>
-        <w:rPr>
-          <w:rFonts w:ascii="Merriweather" w:cs="Merriweather" w:eastAsia="Merriweather" w:hAnsi="Merriweather"/>
-          <w:b w:val="1"/>
-          <w:color w:val="2e3d50"/>
-          <w:sz w:val="23"/>
-          <w:szCs w:val="23"/>
-          <w:highlight w:val="white"/>
-          <w:rtl w:val="0"/>
-        </w:rPr>
-        <w:t xml:space="preserve">Program Design</w:t>
-      </w:r>
-      <w:r>
-        <w:rPr>
-          <w:rtl w:val="0"/>
-        </w:rPr>
-      </w:r>
-    </w:p>
-    <w:p>
-      <w:pPr>
-        <w:spacing w:line="29" w:lineRule="auto"/>
-        <w:rPr>
-          <w:rFonts w:ascii="Merriweather" w:cs="Merriweather" w:eastAsia="Merriweather" w:hAnsi="Merriweather"/>
+        <w:spacing w:line="143" w:lineRule="auto"/>
+        <w:rPr>
+          <w:rFonts w:ascii="Merriweather" w:cs="Merriweather" w:eastAsia="Merriweather" w:hAnsi="Merriweather"/>
+          <w:b w:val="1"/>
           <w:sz w:val="24"/>
           <w:szCs w:val="24"/>
         </w:rPr>
@@ -1947,214 +2503,159 @@
     </w:p>
     <w:p>
       <w:pPr>
-        <w:rPr>
-          <w:rFonts w:ascii="Merriweather" w:cs="Merriweather" w:eastAsia="Merriweather" w:hAnsi="Merriweather"/>
-          <w:b w:val="1"/>
-          <w:sz w:val="20"/>
-          <w:szCs w:val="20"/>
-        </w:rPr>
-      </w:pPr>
-      <w:r>
+        <w:spacing w:line="326.4" w:lineRule="auto"/>
+        <w:rPr>
+          <w:rFonts w:ascii="Merriweather" w:cs="Merriweather" w:eastAsia="Merriweather" w:hAnsi="Merriweather"/>
+          <w:sz w:val="20"/>
+          <w:szCs w:val="20"/>
+        </w:rPr>
+      </w:pPr>
+      <w:r>
+        <w:rPr>
+          <w:rFonts w:ascii="Merriweather" w:cs="Merriweather" w:eastAsia="Merriweather" w:hAnsi="Merriweather"/>
+          <w:b w:val="1"/>
+          <w:color w:val="2e3d50"/>
+          <w:sz w:val="20"/>
+          <w:szCs w:val="20"/>
+          <w:rtl w:val="0"/>
+        </w:rPr>
+        <w:t xml:space="preserve">Programming Languages (In Order of Confidence): </w:t>
+      </w:r>
+      <w:r>
+        <w:rPr>
+          <w:rFonts w:ascii="Merriweather" w:cs="Merriweather" w:eastAsia="Merriweather" w:hAnsi="Merriweather"/>
+          <w:color w:val="2e3d50"/>
+          <w:sz w:val="20"/>
+          <w:szCs w:val="20"/>
+          <w:rtl w:val="0"/>
+        </w:rPr>
+        <w:t xml:space="preserve">C++, Python, JavaScript, C#, Java, HTML, CSS, RISC V</w:t>
+      </w:r>
+      <w:r>
+        <w:rPr>
+          <w:rtl w:val="0"/>
+        </w:rPr>
+      </w:r>
+    </w:p>
+    <w:p>
+      <w:pPr>
+        <w:spacing w:line="326.4" w:lineRule="auto"/>
+        <w:rPr>
+          <w:rFonts w:ascii="Merriweather" w:cs="Merriweather" w:eastAsia="Merriweather" w:hAnsi="Merriweather"/>
+          <w:sz w:val="20"/>
+          <w:szCs w:val="20"/>
+        </w:rPr>
+      </w:pPr>
+      <w:r>
+        <w:rPr>
+          <w:rFonts w:ascii="Merriweather" w:cs="Merriweather" w:eastAsia="Merriweather" w:hAnsi="Merriweather"/>
+          <w:b w:val="1"/>
+          <w:color w:val="2e3d50"/>
+          <w:sz w:val="20"/>
+          <w:szCs w:val="20"/>
+          <w:rtl w:val="0"/>
+        </w:rPr>
+        <w:t xml:space="preserve">Software: </w:t>
+      </w:r>
+      <w:r>
+        <w:rPr>
+          <w:rFonts w:ascii="Merriweather" w:cs="Merriweather" w:eastAsia="Merriweather" w:hAnsi="Merriweather"/>
+          <w:color w:val="2e3d50"/>
+          <w:sz w:val="20"/>
+          <w:szCs w:val="20"/>
+          <w:rtl w:val="0"/>
+        </w:rPr>
+        <w:t xml:space="preserve">Visual Studio Code, Git, Unity, GoogleTest,  Microsoft Office Suite</w:t>
+      </w:r>
+      <w:r>
+        <w:rPr>
+          <w:rtl w:val="0"/>
+        </w:rPr>
+      </w:r>
+    </w:p>
+    <w:p>
+      <w:pPr>
+        <w:spacing w:line="326.4" w:lineRule="auto"/>
+        <w:rPr>
+          <w:rFonts w:ascii="Merriweather" w:cs="Merriweather" w:eastAsia="Merriweather" w:hAnsi="Merriweather"/>
+          <w:sz w:val="20"/>
+          <w:szCs w:val="20"/>
+        </w:rPr>
+      </w:pPr>
+      <w:r>
+        <w:rPr>
+          <w:rFonts w:ascii="Merriweather" w:cs="Merriweather" w:eastAsia="Merriweather" w:hAnsi="Merriweather"/>
+          <w:b w:val="1"/>
+          <w:color w:val="2e3d50"/>
+          <w:sz w:val="20"/>
+          <w:szCs w:val="20"/>
+          <w:rtl w:val="0"/>
+        </w:rPr>
+        <w:t xml:space="preserve">Languages: </w:t>
+      </w:r>
+      <w:r>
+        <w:rPr>
+          <w:rFonts w:ascii="Merriweather" w:cs="Merriweather" w:eastAsia="Merriweather" w:hAnsi="Merriweather"/>
+          <w:color w:val="2e3d50"/>
+          <w:sz w:val="20"/>
+          <w:szCs w:val="20"/>
+          <w:rtl w:val="0"/>
+        </w:rPr>
+        <w:t xml:space="preserve">English, French, Mandarin</w:t>
+      </w:r>
+      <w:r>
+        <w:rPr>
+          <w:rtl w:val="0"/>
+        </w:rPr>
+      </w:r>
+    </w:p>
+    <w:p>
+      <w:pPr>
+        <w:spacing w:line="326.4" w:lineRule="auto"/>
         <w:rPr>
           <w:rFonts w:ascii="Merriweather" w:cs="Merriweather" w:eastAsia="Merriweather" w:hAnsi="Merriweather"/>
           <w:b w:val="1"/>
           <w:color w:val="2e3d50"/>
           <w:sz w:val="21"/>
           <w:szCs w:val="21"/>
-          <w:rtl w:val="0"/>
-        </w:rPr>
-        <w:t xml:space="preserve">Langara College • 2021 • A</w:t>
-      </w:r>
-      <w:r>
-        <w:rPr>
-          <w:rtl w:val="0"/>
-        </w:rPr>
-      </w:r>
-    </w:p>
-    <w:p>
-      <w:pPr>
-        <w:spacing w:line="26" w:lineRule="auto"/>
-        <w:rPr>
-          <w:rFonts w:ascii="Merriweather" w:cs="Merriweather" w:eastAsia="Merriweather" w:hAnsi="Merriweather"/>
-          <w:sz w:val="24"/>
-          <w:szCs w:val="24"/>
-        </w:rPr>
-      </w:pPr>
-      <w:r>
-        <w:rPr>
-          <w:rtl w:val="0"/>
-        </w:rPr>
-      </w:r>
-    </w:p>
-    <w:p>
-      <w:pPr>
-        <w:spacing w:line="326.4" w:lineRule="auto"/>
-        <w:ind w:firstLine="720"/>
-        <w:rPr>
-          <w:rFonts w:ascii="Merriweather" w:cs="Merriweather" w:eastAsia="Merriweather" w:hAnsi="Merriweather"/>
-          <w:color w:val="2e3d50"/>
-          <w:sz w:val="20"/>
-          <w:szCs w:val="20"/>
-          <w:highlight w:val="white"/>
-        </w:rPr>
-      </w:pPr>
-      <w:r>
-        <w:rPr>
-          <w:rFonts w:ascii="Merriweather" w:cs="Merriweather" w:eastAsia="Merriweather" w:hAnsi="Merriweather"/>
-          <w:color w:val="2e3d50"/>
-          <w:sz w:val="20"/>
-          <w:szCs w:val="20"/>
-          <w:highlight w:val="white"/>
-          <w:rtl w:val="0"/>
-        </w:rPr>
-        <w:t xml:space="preserve">Using good software development and design principles, build and implement algorithms. Developed problem-solving techniques and tools while learning the basics of algorithm development, procedural abstraction, and data representation.</w:t>
-      </w:r>
-    </w:p>
-    <w:p>
-      <w:pPr>
-        <w:spacing w:after="0" w:lineRule="auto"/>
-        <w:rPr>
-          <w:rFonts w:ascii="Merriweather" w:cs="Merriweather" w:eastAsia="Merriweather" w:hAnsi="Merriweather"/>
-          <w:b w:val="1"/>
-          <w:color w:val="2e3d50"/>
-          <w:sz w:val="23"/>
-          <w:szCs w:val="23"/>
-        </w:rPr>
-      </w:pPr>
-      <w:r>
-        <w:rPr>
-          <w:rtl w:val="0"/>
-        </w:rPr>
-      </w:r>
-    </w:p>
-    <w:p>
-      <w:pPr>
-        <w:spacing w:after="0" w:lineRule="auto"/>
-        <w:rPr>
-          <w:rFonts w:ascii="Merriweather" w:cs="Merriweather" w:eastAsia="Merriweather" w:hAnsi="Merriweather"/>
-          <w:b w:val="1"/>
-          <w:color w:val="000000"/>
-          <w:sz w:val="20"/>
-          <w:szCs w:val="20"/>
-        </w:rPr>
-      </w:pPr>
-      <w:r>
-        <w:rPr>
-          <w:rFonts w:ascii="Merriweather" w:cs="Merriweather" w:eastAsia="Merriweather" w:hAnsi="Merriweather"/>
-          <w:b w:val="1"/>
-          <w:color w:val="2e3d50"/>
-          <w:sz w:val="23"/>
-          <w:szCs w:val="23"/>
-          <w:highlight w:val="white"/>
-          <w:rtl w:val="0"/>
-        </w:rPr>
-        <w:t xml:space="preserve">Networking</w:t>
-      </w:r>
-      <w:r>
-        <w:rPr>
-          <w:rtl w:val="0"/>
-        </w:rPr>
-      </w:r>
-    </w:p>
-    <w:p>
-      <w:pPr>
-        <w:spacing w:after="0" w:line="29" w:lineRule="auto"/>
-        <w:rPr>
-          <w:rFonts w:ascii="Merriweather" w:cs="Merriweather" w:eastAsia="Merriweather" w:hAnsi="Merriweather"/>
-          <w:b w:val="1"/>
-          <w:color w:val="000000"/>
-          <w:sz w:val="24"/>
-          <w:szCs w:val="24"/>
-        </w:rPr>
-      </w:pPr>
-      <w:r>
-        <w:rPr>
-          <w:rtl w:val="0"/>
-        </w:rPr>
-      </w:r>
-    </w:p>
-    <w:p>
-      <w:pPr>
-        <w:spacing w:after="0" w:lineRule="auto"/>
-        <w:rPr>
-          <w:rFonts w:ascii="Merriweather" w:cs="Merriweather" w:eastAsia="Merriweather" w:hAnsi="Merriweather"/>
-          <w:b w:val="1"/>
-          <w:color w:val="000000"/>
-          <w:sz w:val="20"/>
-          <w:szCs w:val="20"/>
-        </w:rPr>
-      </w:pPr>
-      <w:r>
-        <w:rPr>
-          <w:rFonts w:ascii="Merriweather" w:cs="Merriweather" w:eastAsia="Merriweather" w:hAnsi="Merriweather"/>
-          <w:b w:val="1"/>
+        </w:rPr>
+      </w:pPr>
+      <w:r>
+        <w:rPr>
+          <w:rFonts w:ascii="Merriweather" w:cs="Merriweather" w:eastAsia="Merriweather" w:hAnsi="Merriweather"/>
+          <w:b w:val="1"/>
+          <w:color w:val="2e3d50"/>
+          <w:sz w:val="20"/>
+          <w:szCs w:val="20"/>
+          <w:rtl w:val="0"/>
+        </w:rPr>
+        <w:t xml:space="preserve">General: </w:t>
+      </w:r>
+      <w:r>
+        <w:rPr>
+          <w:rFonts w:ascii="Merriweather" w:cs="Merriweather" w:eastAsia="Merriweather" w:hAnsi="Merriweather"/>
+          <w:color w:val="2e3d50"/>
+          <w:sz w:val="20"/>
+          <w:szCs w:val="20"/>
+          <w:rtl w:val="0"/>
+        </w:rPr>
+        <w:t xml:space="preserve">Creative, Fast learner, Communicative, Curious</w:t>
+      </w:r>
+      <w:r>
+        <w:rPr>
+          <w:rtl w:val="0"/>
+        </w:rPr>
+      </w:r>
+    </w:p>
+    <w:p>
+      <w:pPr>
+        <w:spacing w:line="480" w:lineRule="auto"/>
+        <w:rPr>
+          <w:rFonts w:ascii="Merriweather" w:cs="Merriweather" w:eastAsia="Merriweather" w:hAnsi="Merriweather"/>
           <w:color w:val="2e3d50"/>
           <w:sz w:val="21"/>
           <w:szCs w:val="21"/>
-          <w:rtl w:val="0"/>
-        </w:rPr>
-        <w:t xml:space="preserve">Langara College • 2020 • A</w:t>
-      </w:r>
-      <w:r>
-        <w:rPr>
-          <w:rtl w:val="0"/>
-        </w:rPr>
-      </w:r>
-    </w:p>
-    <w:p>
-      <w:pPr>
-        <w:spacing w:after="0" w:line="26" w:lineRule="auto"/>
-        <w:rPr>
-          <w:rFonts w:ascii="Merriweather" w:cs="Merriweather" w:eastAsia="Merriweather" w:hAnsi="Merriweather"/>
-          <w:color w:val="000000"/>
-          <w:sz w:val="24"/>
-          <w:szCs w:val="24"/>
-        </w:rPr>
-      </w:pPr>
-      <w:r>
-        <w:rPr>
-          <w:rtl w:val="0"/>
-        </w:rPr>
-      </w:r>
-    </w:p>
-    <w:p>
-      <w:pPr>
-        <w:spacing w:after="0" w:line="326" w:lineRule="auto"/>
-        <w:ind w:right="1340" w:firstLine="720"/>
-        <w:rPr>
-          <w:rFonts w:ascii="Merriweather" w:cs="Merriweather" w:eastAsia="Merriweather" w:hAnsi="Merriweather"/>
-          <w:color w:val="2e3d50"/>
-          <w:sz w:val="20"/>
-          <w:szCs w:val="20"/>
-          <w:highlight w:val="white"/>
-        </w:rPr>
-      </w:pPr>
-      <w:r>
-        <w:rPr>
-          <w:rFonts w:ascii="Merriweather" w:cs="Merriweather" w:eastAsia="Merriweather" w:hAnsi="Merriweather"/>
-          <w:color w:val="2e3d50"/>
-          <w:sz w:val="20"/>
-          <w:szCs w:val="20"/>
-          <w:highlight w:val="white"/>
-          <w:rtl w:val="0"/>
-        </w:rPr>
-        <w:t xml:space="preserve">Learned about network topology, ports, MAC addresses, IP addresses, TCP/IP and UDP packets, terminal commands, the OSI 7 layer model and in general, wired and wireless data communication.</w:t>
-      </w:r>
-    </w:p>
-    <w:p>
-      <w:pPr>
-        <w:spacing w:after="0" w:line="20" w:lineRule="auto"/>
-        <w:rPr>
-          <w:rFonts w:ascii="Merriweather" w:cs="Merriweather" w:eastAsia="Merriweather" w:hAnsi="Merriweather"/>
-          <w:color w:val="000000"/>
-          <w:sz w:val="24"/>
-          <w:szCs w:val="24"/>
-        </w:rPr>
-        <w:sectPr>
-          <w:pgSz w:h="15840" w:w="12240" w:orient="portrait"/>
-          <w:pgMar w:bottom="300" w:top="665" w:left="800" w:right="980" w:header="0" w:footer="0"/>
-          <w:pgNumType w:start="1"/>
-        </w:sectPr>
+        </w:rPr>
       </w:pPr>
       <w:r>
         <w:rPr>
@@ -2166,20 +2667,20 @@
           <wp:anchor allowOverlap="1" behindDoc="1" distB="0" distT="0" distL="0" distR="0" hidden="0" layoutInCell="1" locked="0" relativeHeight="0" simplePos="0">
             <wp:simplePos x="0" y="0"/>
             <wp:positionH relativeFrom="column">
-              <wp:posOffset>-2538</wp:posOffset>
+              <wp:posOffset>0</wp:posOffset>
             </wp:positionH>
             <wp:positionV relativeFrom="paragraph">
-              <wp:posOffset>77470</wp:posOffset>
+              <wp:posOffset>135737</wp:posOffset>
             </wp:positionV>
             <wp:extent cx="6762750" cy="9525"/>
             <wp:effectExtent b="0" l="0" r="0" t="0"/>
             <wp:wrapNone/>
-            <wp:docPr id="31" name="image4.png"/>
+            <wp:docPr id="33" name="image2.png"/>
             <a:graphic>
               <a:graphicData uri="http://schemas.openxmlformats.org/drawingml/2006/picture">
                 <pic:pic>
                   <pic:nvPicPr>
-                    <pic:cNvPr id="0" name="image4.png"/>
+                    <pic:cNvPr id="0" name="image2.png"/>
                     <pic:cNvPicPr preferRelativeResize="0"/>
                   </pic:nvPicPr>
                   <pic:blipFill>
@@ -2206,52 +2707,38 @@
     </w:p>
     <w:p>
       <w:pPr>
-        <w:spacing w:after="0" w:lineRule="auto"/>
+        <w:rPr>
+          <w:rFonts w:ascii="Merriweather" w:cs="Merriweather" w:eastAsia="Merriweather" w:hAnsi="Merriweather"/>
+          <w:b w:val="1"/>
+          <w:sz w:val="20"/>
+          <w:szCs w:val="20"/>
+        </w:rPr>
+      </w:pPr>
+      <w:r>
         <w:rPr>
           <w:rFonts w:ascii="Merriweather" w:cs="Merriweather" w:eastAsia="Merriweather" w:hAnsi="Merriweather"/>
           <w:b w:val="1"/>
           <w:color w:val="2e3d50"/>
           <w:sz w:val="26"/>
           <w:szCs w:val="26"/>
-        </w:rPr>
-      </w:pPr>
-      <w:r>
-        <w:rPr>
-          <w:rtl w:val="0"/>
-        </w:rPr>
-      </w:r>
-    </w:p>
-    <w:p>
-      <w:pPr>
-        <w:spacing w:after="0" w:lineRule="auto"/>
-        <w:rPr>
-          <w:rFonts w:ascii="Merriweather" w:cs="Merriweather" w:eastAsia="Merriweather" w:hAnsi="Merriweather"/>
-          <w:b w:val="1"/>
-          <w:color w:val="000000"/>
-          <w:sz w:val="20"/>
-          <w:szCs w:val="20"/>
-        </w:rPr>
-      </w:pPr>
-      <w:r>
-        <w:rPr>
-          <w:rFonts w:ascii="Merriweather" w:cs="Merriweather" w:eastAsia="Merriweather" w:hAnsi="Merriweather"/>
-          <w:b w:val="1"/>
-          <w:color w:val="2e3d50"/>
-          <w:sz w:val="26"/>
-          <w:szCs w:val="26"/>
-          <w:rtl w:val="0"/>
-        </w:rPr>
-        <w:t xml:space="preserve">VOLUNTEER EXPERIENCE</w:t>
-      </w:r>
-      <w:r>
-        <w:rPr>
-          <w:rtl w:val="0"/>
-        </w:rPr>
-      </w:r>
-    </w:p>
-    <w:p>
-      <w:pPr>
-        <w:rPr/>
+          <w:rtl w:val="0"/>
+        </w:rPr>
+        <w:t xml:space="preserve">INTERESTS</w:t>
+      </w:r>
+      <w:r>
+        <w:rPr>
+          <w:rtl w:val="0"/>
+        </w:rPr>
+      </w:r>
+    </w:p>
+    <w:p>
+      <w:pPr>
+        <w:spacing w:line="20" w:lineRule="auto"/>
+        <w:rPr>
+          <w:rFonts w:ascii="Merriweather" w:cs="Merriweather" w:eastAsia="Merriweather" w:hAnsi="Merriweather"/>
+          <w:sz w:val="20"/>
+          <w:szCs w:val="20"/>
+        </w:rPr>
       </w:pPr>
       <w:r>
         <w:rPr>
@@ -2266,373 +2753,7 @@
               <wp:posOffset>-2538</wp:posOffset>
             </wp:positionH>
             <wp:positionV relativeFrom="paragraph">
-              <wp:posOffset>43815</wp:posOffset>
-            </wp:positionV>
-            <wp:extent cx="6762750" cy="19050"/>
-            <wp:effectExtent b="0" l="0" r="0" t="0"/>
-            <wp:wrapNone/>
-            <wp:docPr id="32" name="image1.png"/>
-            <a:graphic>
-              <a:graphicData uri="http://schemas.openxmlformats.org/drawingml/2006/picture">
-                <pic:pic>
-                  <pic:nvPicPr>
-                    <pic:cNvPr id="0" name="image1.png"/>
-                    <pic:cNvPicPr preferRelativeResize="0"/>
-                  </pic:nvPicPr>
-                  <pic:blipFill>
-                    <a:blip r:embed="rId12"/>
-                    <a:srcRect b="0" l="0" r="0" t="0"/>
-                    <a:stretch>
-                      <a:fillRect/>
-                    </a:stretch>
-                  </pic:blipFill>
-                  <pic:spPr>
-                    <a:xfrm>
-                      <a:off x="0" y="0"/>
-                      <a:ext cx="6762750" cy="19050"/>
-                    </a:xfrm>
-                    <a:prstGeom prst="rect"/>
-                    <a:ln/>
-                  </pic:spPr>
-                </pic:pic>
-              </a:graphicData>
-            </a:graphic>
-          </wp:anchor>
-        </w:drawing>
-      </w:r>
-    </w:p>
-    <w:p>
-      <w:pPr>
-        <w:rPr>
-          <w:rFonts w:ascii="Merriweather" w:cs="Merriweather" w:eastAsia="Merriweather" w:hAnsi="Merriweather"/>
-          <w:b w:val="1"/>
-          <w:sz w:val="20"/>
-          <w:szCs w:val="20"/>
-        </w:rPr>
-      </w:pPr>
-      <w:r>
-        <w:rPr>
-          <w:rFonts w:ascii="Merriweather" w:cs="Merriweather" w:eastAsia="Merriweather" w:hAnsi="Merriweather"/>
-          <w:b w:val="1"/>
-          <w:color w:val="2e3d50"/>
-          <w:sz w:val="23"/>
-          <w:szCs w:val="23"/>
-          <w:rtl w:val="0"/>
-        </w:rPr>
-        <w:t xml:space="preserve">Support</w:t>
-      </w:r>
-      <w:r>
-        <w:rPr>
-          <w:rtl w:val="0"/>
-        </w:rPr>
-      </w:r>
-    </w:p>
-    <w:p>
-      <w:pPr>
-        <w:spacing w:line="24" w:lineRule="auto"/>
-        <w:rPr>
-          <w:rFonts w:ascii="Merriweather" w:cs="Merriweather" w:eastAsia="Merriweather" w:hAnsi="Merriweather"/>
-          <w:b w:val="1"/>
-          <w:sz w:val="20"/>
-          <w:szCs w:val="20"/>
-        </w:rPr>
-      </w:pPr>
-      <w:r>
-        <w:rPr>
-          <w:rtl w:val="0"/>
-        </w:rPr>
-      </w:r>
-    </w:p>
-    <w:p>
-      <w:pPr>
-        <w:tabs>
-          <w:tab w:val="left" w:pos="6340"/>
-        </w:tabs>
-        <w:rPr>
-          <w:rFonts w:ascii="Merriweather" w:cs="Merriweather" w:eastAsia="Merriweather" w:hAnsi="Merriweather"/>
-          <w:b w:val="1"/>
-          <w:sz w:val="20"/>
-          <w:szCs w:val="20"/>
-        </w:rPr>
-      </w:pPr>
-      <w:r>
-        <w:rPr>
-          <w:rFonts w:ascii="Merriweather" w:cs="Merriweather" w:eastAsia="Merriweather" w:hAnsi="Merriweather"/>
-          <w:b w:val="1"/>
-          <w:color w:val="2e3d50"/>
-          <w:sz w:val="20"/>
-          <w:szCs w:val="20"/>
-          <w:rtl w:val="0"/>
-        </w:rPr>
-        <w:t xml:space="preserve">Karuta.com</w:t>
-      </w:r>
-      <w:r>
-        <w:rPr>
-          <w:rFonts w:ascii="Merriweather" w:cs="Merriweather" w:eastAsia="Merriweather" w:hAnsi="Merriweather"/>
-          <w:sz w:val="20"/>
-          <w:szCs w:val="20"/>
-          <w:rtl w:val="0"/>
-        </w:rPr>
-        <w:t xml:space="preserve">                                                                                                       </w:t>
-      </w:r>
-      <w:r>
-        <w:rPr>
-          <w:rFonts w:ascii="Merriweather" w:cs="Merriweather" w:eastAsia="Merriweather" w:hAnsi="Merriweather"/>
-          <w:b w:val="1"/>
-          <w:color w:val="2e3d50"/>
-          <w:sz w:val="20"/>
-          <w:szCs w:val="20"/>
-          <w:rtl w:val="0"/>
-        </w:rPr>
-        <w:t xml:space="preserve">February 2021 - Present, Discord.gg/Karuta</w:t>
-      </w:r>
-      <w:r>
-        <w:rPr>
-          <w:rtl w:val="0"/>
-        </w:rPr>
-      </w:r>
-    </w:p>
-    <w:p>
-      <w:pPr>
-        <w:spacing w:line="26" w:lineRule="auto"/>
-        <w:rPr>
-          <w:rFonts w:ascii="Merriweather" w:cs="Merriweather" w:eastAsia="Merriweather" w:hAnsi="Merriweather"/>
-          <w:sz w:val="20"/>
-          <w:szCs w:val="20"/>
-        </w:rPr>
-      </w:pPr>
-      <w:r>
-        <w:rPr>
-          <w:rtl w:val="0"/>
-        </w:rPr>
-      </w:r>
-    </w:p>
-    <w:p>
-      <w:pPr>
-        <w:numPr>
-          <w:ilvl w:val="0"/>
-          <w:numId w:val="4"/>
-        </w:numPr>
-        <w:tabs>
-          <w:tab w:val="left" w:pos="120"/>
-        </w:tabs>
-        <w:spacing w:line="326.4" w:lineRule="auto"/>
-        <w:ind w:left="720" w:hanging="360"/>
-        <w:rPr>
-          <w:rFonts w:ascii="Merriweather" w:cs="Merriweather" w:eastAsia="Merriweather" w:hAnsi="Merriweather"/>
-          <w:color w:val="2e3d50"/>
-          <w:sz w:val="20"/>
-          <w:szCs w:val="20"/>
-          <w:u w:val="none"/>
-        </w:rPr>
-      </w:pPr>
-      <w:r>
-        <w:rPr>
-          <w:rFonts w:ascii="Merriweather" w:cs="Merriweather" w:eastAsia="Merriweather" w:hAnsi="Merriweather"/>
-          <w:color w:val="2e3d50"/>
-          <w:sz w:val="20"/>
-          <w:szCs w:val="20"/>
-          <w:rtl w:val="0"/>
-        </w:rPr>
-        <w:t xml:space="preserve">Collaborated with the rest of the team to provide ideas for the direction of the game.</w:t>
-      </w:r>
-      <w:r>
-        <w:rPr>
-          <w:rtl w:val="0"/>
-        </w:rPr>
-      </w:r>
-    </w:p>
-    <w:p>
-      <w:pPr>
-        <w:numPr>
-          <w:ilvl w:val="0"/>
-          <w:numId w:val="4"/>
-        </w:numPr>
-        <w:tabs>
-          <w:tab w:val="left" w:pos="120"/>
-        </w:tabs>
-        <w:spacing w:line="326.4" w:lineRule="auto"/>
-        <w:ind w:left="720" w:hanging="360"/>
-        <w:rPr>
-          <w:rFonts w:ascii="Merriweather" w:cs="Merriweather" w:eastAsia="Merriweather" w:hAnsi="Merriweather"/>
-          <w:color w:val="2e3d50"/>
-          <w:sz w:val="20"/>
-          <w:szCs w:val="20"/>
-          <w:u w:val="none"/>
-        </w:rPr>
-      </w:pPr>
-      <w:r>
-        <w:rPr>
-          <w:rFonts w:ascii="Merriweather" w:cs="Merriweather" w:eastAsia="Merriweather" w:hAnsi="Merriweather"/>
-          <w:color w:val="2e3d50"/>
-          <w:sz w:val="20"/>
-          <w:szCs w:val="20"/>
-          <w:rtl w:val="0"/>
-        </w:rPr>
-        <w:t xml:space="preserve">Answered questions and guided new players on how to play Karuta.</w:t>
-      </w:r>
-      <w:r>
-        <w:rPr>
-          <w:rtl w:val="0"/>
-        </w:rPr>
-      </w:r>
-    </w:p>
-    <w:p>
-      <w:pPr>
-        <w:numPr>
-          <w:ilvl w:val="0"/>
-          <w:numId w:val="4"/>
-        </w:numPr>
-        <w:tabs>
-          <w:tab w:val="left" w:pos="120"/>
-        </w:tabs>
-        <w:spacing w:line="326.4" w:lineRule="auto"/>
-        <w:ind w:left="720" w:hanging="360"/>
-        <w:rPr>
-          <w:rFonts w:ascii="Merriweather" w:cs="Merriweather" w:eastAsia="Merriweather" w:hAnsi="Merriweather"/>
-          <w:color w:val="2e3d50"/>
-          <w:sz w:val="20"/>
-          <w:szCs w:val="20"/>
-          <w:u w:val="none"/>
-        </w:rPr>
-      </w:pPr>
-      <w:r>
-        <w:rPr>
-          <w:rFonts w:ascii="Merriweather" w:cs="Merriweather" w:eastAsia="Merriweather" w:hAnsi="Merriweather"/>
-          <w:color w:val="2e3d50"/>
-          <w:sz w:val="20"/>
-          <w:szCs w:val="20"/>
-          <w:rtl w:val="0"/>
-        </w:rPr>
-        <w:t xml:space="preserve">Resolved complex situations (E.g. arguments and disagreements) with a level head.</w:t>
-      </w:r>
-      <w:r>
-        <w:rPr>
-          <w:rtl w:val="0"/>
-        </w:rPr>
-      </w:r>
-    </w:p>
-    <w:p>
-      <w:pPr>
-        <w:spacing w:line="20" w:lineRule="auto"/>
-        <w:rPr>
-          <w:rFonts w:ascii="Merriweather" w:cs="Merriweather" w:eastAsia="Merriweather" w:hAnsi="Merriweather"/>
-          <w:sz w:val="20"/>
-          <w:szCs w:val="20"/>
-        </w:rPr>
-      </w:pPr>
-      <w:r>
-        <w:rPr>
-          <w:rtl w:val="0"/>
-        </w:rPr>
-      </w:r>
-      <w:r>
-        <w:drawing>
-          <wp:anchor allowOverlap="1" behindDoc="1" distB="0" distT="0" distL="0" distR="0" hidden="0" layoutInCell="1" locked="0" relativeHeight="0" simplePos="0">
-            <wp:simplePos x="0" y="0"/>
-            <wp:positionH relativeFrom="column">
-              <wp:posOffset>-2538</wp:posOffset>
-            </wp:positionH>
-            <wp:positionV relativeFrom="paragraph">
-              <wp:posOffset>146685</wp:posOffset>
-            </wp:positionV>
-            <wp:extent cx="6762750" cy="9525"/>
-            <wp:effectExtent b="0" l="0" r="0" t="0"/>
-            <wp:wrapNone/>
-            <wp:docPr id="33" name="image4.png"/>
-            <a:graphic>
-              <a:graphicData uri="http://schemas.openxmlformats.org/drawingml/2006/picture">
-                <pic:pic>
-                  <pic:nvPicPr>
-                    <pic:cNvPr id="0" name="image4.png"/>
-                    <pic:cNvPicPr preferRelativeResize="0"/>
-                  </pic:nvPicPr>
-                  <pic:blipFill>
-                    <a:blip r:embed="rId11"/>
-                    <a:srcRect b="0" l="0" r="0" t="0"/>
-                    <a:stretch>
-                      <a:fillRect/>
-                    </a:stretch>
-                  </pic:blipFill>
-                  <pic:spPr>
-                    <a:xfrm>
-                      <a:off x="0" y="0"/>
-                      <a:ext cx="6762750" cy="9525"/>
-                    </a:xfrm>
-                    <a:prstGeom prst="rect"/>
-                    <a:ln/>
-                  </pic:spPr>
-                </pic:pic>
-              </a:graphicData>
-            </a:graphic>
-          </wp:anchor>
-        </w:drawing>
-      </w:r>
-    </w:p>
-    <w:p>
-      <w:pPr>
-        <w:spacing w:after="0" w:line="480" w:lineRule="auto"/>
-        <w:rPr>
-          <w:rFonts w:ascii="Merriweather" w:cs="Merriweather" w:eastAsia="Merriweather" w:hAnsi="Merriweather"/>
-          <w:sz w:val="20"/>
-          <w:szCs w:val="20"/>
-        </w:rPr>
-      </w:pPr>
-      <w:r>
-        <w:rPr>
-          <w:rtl w:val="0"/>
-        </w:rPr>
-      </w:r>
-    </w:p>
-    <w:p>
-      <w:pPr>
-        <w:rPr>
-          <w:rFonts w:ascii="Merriweather" w:cs="Merriweather" w:eastAsia="Merriweather" w:hAnsi="Merriweather"/>
-          <w:b w:val="1"/>
-          <w:sz w:val="20"/>
-          <w:szCs w:val="20"/>
-        </w:rPr>
-      </w:pPr>
-      <w:r>
-        <w:rPr>
-          <w:rFonts w:ascii="Merriweather" w:cs="Merriweather" w:eastAsia="Merriweather" w:hAnsi="Merriweather"/>
-          <w:b w:val="1"/>
-          <w:color w:val="2e3d50"/>
-          <w:sz w:val="26"/>
-          <w:szCs w:val="26"/>
-          <w:rtl w:val="0"/>
-        </w:rPr>
-        <w:t xml:space="preserve">EDUCATION</w:t>
-      </w:r>
-      <w:r>
-        <w:rPr>
-          <w:rtl w:val="0"/>
-        </w:rPr>
-      </w:r>
-    </w:p>
-    <w:p>
-      <w:pPr>
-        <w:spacing w:line="20" w:lineRule="auto"/>
-        <w:rPr>
-          <w:rFonts w:ascii="Merriweather" w:cs="Merriweather" w:eastAsia="Merriweather" w:hAnsi="Merriweather"/>
-          <w:sz w:val="20"/>
-          <w:szCs w:val="20"/>
-        </w:rPr>
-      </w:pPr>
-      <w:r>
-        <w:rPr>
-          <w:rtl w:val="0"/>
-        </w:rPr>
-      </w:r>
-      <w:r>
-        <w:drawing>
-          <wp:anchor allowOverlap="1" behindDoc="1" distB="0" distT="0" distL="0" distR="0" hidden="0" layoutInCell="1" locked="0" relativeHeight="0" simplePos="0">
-            <wp:simplePos x="0" y="0"/>
-            <wp:positionH relativeFrom="column">
-              <wp:posOffset>-2538</wp:posOffset>
-            </wp:positionH>
-            <wp:positionV relativeFrom="paragraph">
-              <wp:posOffset>43815</wp:posOffset>
+              <wp:posOffset>53339</wp:posOffset>
             </wp:positionV>
             <wp:extent cx="6762750" cy="19050"/>
             <wp:effectExtent b="0" l="0" r="0" t="0"/>
@@ -2669,310 +2790,6 @@
     </w:p>
     <w:p>
       <w:pPr>
-        <w:spacing w:line="122" w:lineRule="auto"/>
-        <w:rPr>
-          <w:rFonts w:ascii="Merriweather" w:cs="Merriweather" w:eastAsia="Merriweather" w:hAnsi="Merriweather"/>
-          <w:sz w:val="20"/>
-          <w:szCs w:val="20"/>
-        </w:rPr>
-      </w:pPr>
-      <w:r>
-        <w:rPr>
-          <w:rtl w:val="0"/>
-        </w:rPr>
-      </w:r>
-    </w:p>
-    <w:p>
-      <w:pPr>
-        <w:rPr>
-          <w:rFonts w:ascii="Merriweather" w:cs="Merriweather" w:eastAsia="Merriweather" w:hAnsi="Merriweather"/>
-          <w:b w:val="1"/>
-          <w:sz w:val="20"/>
-          <w:szCs w:val="20"/>
-        </w:rPr>
-      </w:pPr>
-      <w:r>
-        <w:rPr>
-          <w:rFonts w:ascii="Merriweather" w:cs="Merriweather" w:eastAsia="Merriweather" w:hAnsi="Merriweather"/>
-          <w:b w:val="1"/>
-          <w:color w:val="2e3d50"/>
-          <w:sz w:val="23"/>
-          <w:szCs w:val="23"/>
-          <w:rtl w:val="0"/>
-        </w:rPr>
-        <w:t xml:space="preserve">B.Sc Computer Science</w:t>
-      </w:r>
-      <w:r>
-        <w:rPr>
-          <w:rtl w:val="0"/>
-        </w:rPr>
-      </w:r>
-    </w:p>
-    <w:p>
-      <w:pPr>
-        <w:spacing w:line="29" w:lineRule="auto"/>
-        <w:rPr>
-          <w:rFonts w:ascii="Merriweather" w:cs="Merriweather" w:eastAsia="Merriweather" w:hAnsi="Merriweather"/>
-          <w:b w:val="1"/>
-          <w:sz w:val="20"/>
-          <w:szCs w:val="20"/>
-        </w:rPr>
-      </w:pPr>
-      <w:r>
-        <w:rPr>
-          <w:rtl w:val="0"/>
-        </w:rPr>
-      </w:r>
-    </w:p>
-    <w:p>
-      <w:pPr>
-        <w:rPr>
-          <w:rFonts w:ascii="Merriweather" w:cs="Merriweather" w:eastAsia="Merriweather" w:hAnsi="Merriweather"/>
-          <w:b w:val="1"/>
-          <w:sz w:val="20"/>
-          <w:szCs w:val="20"/>
-        </w:rPr>
-      </w:pPr>
-      <w:r>
-        <w:rPr>
-          <w:rFonts w:ascii="Merriweather" w:cs="Merriweather" w:eastAsia="Merriweather" w:hAnsi="Merriweather"/>
-          <w:b w:val="1"/>
-          <w:color w:val="2e3d50"/>
-          <w:sz w:val="21"/>
-          <w:szCs w:val="21"/>
-          <w:rtl w:val="0"/>
-        </w:rPr>
-        <w:t xml:space="preserve">Simon Fraser University • Burnaby, BC • 2022 - now • 3.56/4.33 CGPA</w:t>
-      </w:r>
-      <w:r>
-        <w:rPr>
-          <w:rtl w:val="0"/>
-        </w:rPr>
-      </w:r>
-    </w:p>
-    <w:p>
-      <w:pPr>
-        <w:spacing w:line="200" w:lineRule="auto"/>
-        <w:rPr>
-          <w:rFonts w:ascii="Merriweather" w:cs="Merriweather" w:eastAsia="Merriweather" w:hAnsi="Merriweather"/>
-          <w:b w:val="1"/>
-          <w:sz w:val="20"/>
-          <w:szCs w:val="20"/>
-        </w:rPr>
-      </w:pPr>
-      <w:r>
-        <w:rPr>
-          <w:rtl w:val="0"/>
-        </w:rPr>
-      </w:r>
-    </w:p>
-    <w:p>
-      <w:pPr>
-        <w:rPr>
-          <w:rFonts w:ascii="Merriweather" w:cs="Merriweather" w:eastAsia="Merriweather" w:hAnsi="Merriweather"/>
-          <w:b w:val="1"/>
-          <w:sz w:val="20"/>
-          <w:szCs w:val="20"/>
-        </w:rPr>
-      </w:pPr>
-      <w:r>
-        <w:rPr>
-          <w:rFonts w:ascii="Merriweather" w:cs="Merriweather" w:eastAsia="Merriweather" w:hAnsi="Merriweather"/>
-          <w:b w:val="1"/>
-          <w:color w:val="2e3d50"/>
-          <w:sz w:val="23"/>
-          <w:szCs w:val="23"/>
-          <w:rtl w:val="0"/>
-        </w:rPr>
-        <w:t xml:space="preserve">Associate of Computer Science (Transferred)</w:t>
-      </w:r>
-      <w:r>
-        <w:rPr>
-          <w:rtl w:val="0"/>
-        </w:rPr>
-      </w:r>
-    </w:p>
-    <w:p>
-      <w:pPr>
-        <w:spacing w:line="29" w:lineRule="auto"/>
-        <w:rPr>
-          <w:rFonts w:ascii="Merriweather" w:cs="Merriweather" w:eastAsia="Merriweather" w:hAnsi="Merriweather"/>
-          <w:b w:val="1"/>
-          <w:sz w:val="20"/>
-          <w:szCs w:val="20"/>
-        </w:rPr>
-      </w:pPr>
-      <w:r>
-        <w:rPr>
-          <w:rtl w:val="0"/>
-        </w:rPr>
-      </w:r>
-    </w:p>
-    <w:p>
-      <w:pPr>
-        <w:rPr>
-          <w:rFonts w:ascii="Merriweather" w:cs="Merriweather" w:eastAsia="Merriweather" w:hAnsi="Merriweather"/>
-          <w:b w:val="1"/>
-          <w:color w:val="2e3d50"/>
-          <w:sz w:val="21"/>
-          <w:szCs w:val="21"/>
-        </w:rPr>
-      </w:pPr>
-      <w:r>
-        <w:rPr>
-          <w:rFonts w:ascii="Merriweather" w:cs="Merriweather" w:eastAsia="Merriweather" w:hAnsi="Merriweather"/>
-          <w:b w:val="1"/>
-          <w:color w:val="2e3d50"/>
-          <w:sz w:val="21"/>
-          <w:szCs w:val="21"/>
-          <w:rtl w:val="0"/>
-        </w:rPr>
-        <w:t xml:space="preserve">Langara College • Vancouver, BC • 2020 - 2022 • 3.87/4.33 CGPA</w:t>
-      </w:r>
-    </w:p>
-    <w:p>
-      <w:pPr>
-        <w:spacing w:line="480" w:lineRule="auto"/>
-        <w:rPr>
-          <w:rFonts w:ascii="Merriweather" w:cs="Merriweather" w:eastAsia="Merriweather" w:hAnsi="Merriweather"/>
-          <w:color w:val="2e3d50"/>
-          <w:sz w:val="21"/>
-          <w:szCs w:val="21"/>
-        </w:rPr>
-      </w:pPr>
-      <w:r>
-        <w:rPr>
-          <w:rtl w:val="0"/>
-        </w:rPr>
-      </w:r>
-      <w:r>
-        <w:drawing>
-          <wp:anchor allowOverlap="1" behindDoc="1" distB="0" distT="0" distL="0" distR="0" hidden="0" layoutInCell="1" locked="0" relativeHeight="0" simplePos="0">
-            <wp:simplePos x="0" y="0"/>
-            <wp:positionH relativeFrom="column">
-              <wp:posOffset>0</wp:posOffset>
-            </wp:positionH>
-            <wp:positionV relativeFrom="paragraph">
-              <wp:posOffset>135737</wp:posOffset>
-            </wp:positionV>
-            <wp:extent cx="6762750" cy="9525"/>
-            <wp:effectExtent b="0" l="0" r="0" t="0"/>
-            <wp:wrapNone/>
-            <wp:docPr id="35" name="image4.png"/>
-            <a:graphic>
-              <a:graphicData uri="http://schemas.openxmlformats.org/drawingml/2006/picture">
-                <pic:pic>
-                  <pic:nvPicPr>
-                    <pic:cNvPr id="0" name="image4.png"/>
-                    <pic:cNvPicPr preferRelativeResize="0"/>
-                  </pic:nvPicPr>
-                  <pic:blipFill>
-                    <a:blip r:embed="rId11"/>
-                    <a:srcRect b="0" l="0" r="0" t="0"/>
-                    <a:stretch>
-                      <a:fillRect/>
-                    </a:stretch>
-                  </pic:blipFill>
-                  <pic:spPr>
-                    <a:xfrm>
-                      <a:off x="0" y="0"/>
-                      <a:ext cx="6762750" cy="9525"/>
-                    </a:xfrm>
-                    <a:prstGeom prst="rect"/>
-                    <a:ln/>
-                  </pic:spPr>
-                </pic:pic>
-              </a:graphicData>
-            </a:graphic>
-          </wp:anchor>
-        </w:drawing>
-      </w:r>
-    </w:p>
-    <w:p>
-      <w:pPr>
-        <w:rPr>
-          <w:rFonts w:ascii="Merriweather" w:cs="Merriweather" w:eastAsia="Merriweather" w:hAnsi="Merriweather"/>
-          <w:b w:val="1"/>
-          <w:sz w:val="20"/>
-          <w:szCs w:val="20"/>
-        </w:rPr>
-      </w:pPr>
-      <w:r>
-        <w:rPr>
-          <w:rFonts w:ascii="Merriweather" w:cs="Merriweather" w:eastAsia="Merriweather" w:hAnsi="Merriweather"/>
-          <w:b w:val="1"/>
-          <w:color w:val="2e3d50"/>
-          <w:sz w:val="26"/>
-          <w:szCs w:val="26"/>
-          <w:rtl w:val="0"/>
-        </w:rPr>
-        <w:t xml:space="preserve">INTERESTS</w:t>
-      </w:r>
-      <w:r>
-        <w:rPr>
-          <w:rtl w:val="0"/>
-        </w:rPr>
-      </w:r>
-    </w:p>
-    <w:p>
-      <w:pPr>
-        <w:spacing w:line="20" w:lineRule="auto"/>
-        <w:rPr>
-          <w:rFonts w:ascii="Merriweather" w:cs="Merriweather" w:eastAsia="Merriweather" w:hAnsi="Merriweather"/>
-          <w:sz w:val="20"/>
-          <w:szCs w:val="20"/>
-        </w:rPr>
-      </w:pPr>
-      <w:r>
-        <w:rPr>
-          <w:rtl w:val="0"/>
-        </w:rPr>
-      </w:r>
-      <w:r>
-        <w:drawing>
-          <wp:anchor allowOverlap="1" behindDoc="1" distB="0" distT="0" distL="0" distR="0" hidden="0" layoutInCell="1" locked="0" relativeHeight="0" simplePos="0">
-            <wp:simplePos x="0" y="0"/>
-            <wp:positionH relativeFrom="column">
-              <wp:posOffset>-2538</wp:posOffset>
-            </wp:positionH>
-            <wp:positionV relativeFrom="paragraph">
-              <wp:posOffset>53339</wp:posOffset>
-            </wp:positionV>
-            <wp:extent cx="6762750" cy="19050"/>
-            <wp:effectExtent b="0" l="0" r="0" t="0"/>
-            <wp:wrapNone/>
-            <wp:docPr id="36" name="image1.png"/>
-            <a:graphic>
-              <a:graphicData uri="http://schemas.openxmlformats.org/drawingml/2006/picture">
-                <pic:pic>
-                  <pic:nvPicPr>
-                    <pic:cNvPr id="0" name="image1.png"/>
-                    <pic:cNvPicPr preferRelativeResize="0"/>
-                  </pic:nvPicPr>
-                  <pic:blipFill>
-                    <a:blip r:embed="rId12"/>
-                    <a:srcRect b="0" l="0" r="0" t="0"/>
-                    <a:stretch>
-                      <a:fillRect/>
-                    </a:stretch>
-                  </pic:blipFill>
-                  <pic:spPr>
-                    <a:xfrm>
-                      <a:off x="0" y="0"/>
-                      <a:ext cx="6762750" cy="19050"/>
-                    </a:xfrm>
-                    <a:prstGeom prst="rect"/>
-                    <a:ln/>
-                  </pic:spPr>
-                </pic:pic>
-              </a:graphicData>
-            </a:graphic>
-          </wp:anchor>
-        </w:drawing>
-      </w:r>
-    </w:p>
-    <w:p>
-      <w:pPr>
         <w:spacing w:line="137" w:lineRule="auto"/>
         <w:rPr>
           <w:rFonts w:ascii="Merriweather" w:cs="Merriweather" w:eastAsia="Merriweather" w:hAnsi="Merriweather"/>
@@ -3052,6 +2869,30 @@
           <w:rtl w:val="0"/>
         </w:rPr>
         <w:t xml:space="preserve">Participated in “Fall Hacks 2022”</w:t>
+        <w:br w:type="textWrapping"/>
+        <w:t xml:space="preserve">Participated in “New Year’s MASH Programming Contest”</w:t>
+      </w:r>
+    </w:p>
+    <w:p>
+      <w:pPr>
+        <w:rPr>
+          <w:rFonts w:ascii="Merriweather" w:cs="Merriweather" w:eastAsia="Merriweather" w:hAnsi="Merriweather"/>
+          <w:color w:val="2e3d50"/>
+          <w:sz w:val="20"/>
+          <w:szCs w:val="20"/>
+          <w:highlight w:val="white"/>
+        </w:rPr>
+      </w:pPr>
+      <w:r>
+        <w:rPr>
+          <w:rFonts w:ascii="Merriweather" w:cs="Merriweather" w:eastAsia="Merriweather" w:hAnsi="Merriweather"/>
+          <w:color w:val="2e3d50"/>
+          <w:sz w:val="20"/>
+          <w:szCs w:val="20"/>
+          <w:highlight w:val="white"/>
+          <w:rtl w:val="0"/>
+        </w:rPr>
+        <w:t xml:space="preserve">Qualified for the “ICPC Pacific NorthWest Regional Programming Contest”</w:t>
       </w:r>
     </w:p>
     <w:p>
@@ -3127,7 +2968,7 @@
           <w:szCs w:val="20"/>
           <w:rtl w:val="0"/>
         </w:rPr>
-        <w:t xml:space="preserve">1900 Rapid, 1600 Blitz, 1150 Bullet, 2150 Puzzle on chess.com.</w:t>
+        <w:t xml:space="preserve">2000 Rapid, 1700 Blitz, 1250 Bullet, 2250 Puzzle on chess.com.</w:t>
       </w:r>
       <w:r>
         <w:rPr>
@@ -3195,8 +3036,10 @@
       <w:pPr>
         <w:rPr>
           <w:rFonts w:ascii="Merriweather" w:cs="Merriweather" w:eastAsia="Merriweather" w:hAnsi="Merriweather"/>
-          <w:sz w:val="20"/>
-          <w:szCs w:val="20"/>
+          <w:color w:val="2e3d50"/>
+          <w:sz w:val="20"/>
+          <w:szCs w:val="20"/>
+          <w:highlight w:val="white"/>
         </w:rPr>
       </w:pPr>
       <w:r>
@@ -3215,88 +3058,10 @@
         </w:rPr>
       </w:r>
     </w:p>
-    <w:p>
-      <w:pPr>
-        <w:spacing w:line="214" w:lineRule="auto"/>
-        <w:rPr>
-          <w:rFonts w:ascii="Merriweather" w:cs="Merriweather" w:eastAsia="Merriweather" w:hAnsi="Merriweather"/>
-          <w:sz w:val="20"/>
-          <w:szCs w:val="20"/>
-        </w:rPr>
-      </w:pPr>
-      <w:r>
-        <w:rPr>
-          <w:rtl w:val="0"/>
-        </w:rPr>
-      </w:r>
-    </w:p>
-    <w:p>
-      <w:pPr>
-        <w:rPr>
-          <w:rFonts w:ascii="Merriweather" w:cs="Merriweather" w:eastAsia="Merriweather" w:hAnsi="Merriweather"/>
-          <w:b w:val="1"/>
-          <w:sz w:val="20"/>
-          <w:szCs w:val="20"/>
-        </w:rPr>
-      </w:pPr>
-      <w:r>
-        <w:rPr>
-          <w:rFonts w:ascii="Merriweather" w:cs="Merriweather" w:eastAsia="Merriweather" w:hAnsi="Merriweather"/>
-          <w:b w:val="1"/>
-          <w:color w:val="2e3d50"/>
-          <w:sz w:val="23"/>
-          <w:szCs w:val="23"/>
-          <w:rtl w:val="0"/>
-        </w:rPr>
-        <w:t xml:space="preserve">Music</w:t>
-      </w:r>
-      <w:r>
-        <w:rPr>
-          <w:rtl w:val="0"/>
-        </w:rPr>
-      </w:r>
-    </w:p>
-    <w:p>
-      <w:pPr>
-        <w:spacing w:line="41" w:lineRule="auto"/>
-        <w:rPr>
-          <w:rFonts w:ascii="Merriweather" w:cs="Merriweather" w:eastAsia="Merriweather" w:hAnsi="Merriweather"/>
-          <w:sz w:val="20"/>
-          <w:szCs w:val="20"/>
-        </w:rPr>
-      </w:pPr>
-      <w:r>
-        <w:rPr>
-          <w:rtl w:val="0"/>
-        </w:rPr>
-      </w:r>
-    </w:p>
-    <w:p>
-      <w:pPr>
-        <w:rPr>
-          <w:rFonts w:ascii="Merriweather" w:cs="Merriweather" w:eastAsia="Merriweather" w:hAnsi="Merriweather"/>
-          <w:color w:val="2e3d50"/>
-          <w:sz w:val="20"/>
-          <w:szCs w:val="20"/>
-          <w:highlight w:val="white"/>
-        </w:rPr>
-      </w:pPr>
-      <w:r>
-        <w:rPr>
-          <w:rFonts w:ascii="Merriweather" w:cs="Merriweather" w:eastAsia="Merriweather" w:hAnsi="Merriweather"/>
-          <w:color w:val="2e3d50"/>
-          <w:sz w:val="20"/>
-          <w:szCs w:val="20"/>
-          <w:highlight w:val="white"/>
-          <w:rtl w:val="0"/>
-        </w:rPr>
-        <w:t xml:space="preserve">Played the piano for a decade. Composed music for a video game; Currently still in development.</w:t>
-      </w:r>
-    </w:p>
     <w:sectPr>
-      <w:type w:val="continuous"/>
       <w:pgSz w:h="15840" w:w="12240" w:orient="portrait"/>
       <w:pgMar w:bottom="300" w:top="665" w:left="800" w:right="980" w:header="0" w:footer="0"/>
+      <w:pgNumType w:start="1"/>
     </w:sectPr>
   </w:body>
 </w:document>
@@ -3634,116 +3399,6 @@
       </w:rPr>
     </w:lvl>
   </w:abstractNum>
-  <w:abstractNum w:abstractNumId="4">
-    <w:lvl w:ilvl="0">
-      <w:start w:val="1"/>
-      <w:numFmt w:val="bullet"/>
-      <w:lvlText w:val="●"/>
-      <w:lvlJc w:val="left"/>
-      <w:pPr>
-        <w:ind w:left="720" w:hanging="360"/>
-      </w:pPr>
-      <w:rPr>
-        <w:u w:val="none"/>
-      </w:rPr>
-    </w:lvl>
-    <w:lvl w:ilvl="1">
-      <w:start w:val="1"/>
-      <w:numFmt w:val="bullet"/>
-      <w:lvlText w:val="○"/>
-      <w:lvlJc w:val="left"/>
-      <w:pPr>
-        <w:ind w:left="1440" w:hanging="360"/>
-      </w:pPr>
-      <w:rPr>
-        <w:u w:val="none"/>
-      </w:rPr>
-    </w:lvl>
-    <w:lvl w:ilvl="2">
-      <w:start w:val="1"/>
-      <w:numFmt w:val="bullet"/>
-      <w:lvlText w:val="■"/>
-      <w:lvlJc w:val="left"/>
-      <w:pPr>
-        <w:ind w:left="2160" w:hanging="360"/>
-      </w:pPr>
-      <w:rPr>
-        <w:u w:val="none"/>
-      </w:rPr>
-    </w:lvl>
-    <w:lvl w:ilvl="3">
-      <w:start w:val="1"/>
-      <w:numFmt w:val="bullet"/>
-      <w:lvlText w:val="●"/>
-      <w:lvlJc w:val="left"/>
-      <w:pPr>
-        <w:ind w:left="2880" w:hanging="360"/>
-      </w:pPr>
-      <w:rPr>
-        <w:u w:val="none"/>
-      </w:rPr>
-    </w:lvl>
-    <w:lvl w:ilvl="4">
-      <w:start w:val="1"/>
-      <w:numFmt w:val="bullet"/>
-      <w:lvlText w:val="○"/>
-      <w:lvlJc w:val="left"/>
-      <w:pPr>
-        <w:ind w:left="3600" w:hanging="360"/>
-      </w:pPr>
-      <w:rPr>
-        <w:u w:val="none"/>
-      </w:rPr>
-    </w:lvl>
-    <w:lvl w:ilvl="5">
-      <w:start w:val="1"/>
-      <w:numFmt w:val="bullet"/>
-      <w:lvlText w:val="■"/>
-      <w:lvlJc w:val="left"/>
-      <w:pPr>
-        <w:ind w:left="4320" w:hanging="360"/>
-      </w:pPr>
-      <w:rPr>
-        <w:u w:val="none"/>
-      </w:rPr>
-    </w:lvl>
-    <w:lvl w:ilvl="6">
-      <w:start w:val="1"/>
-      <w:numFmt w:val="bullet"/>
-      <w:lvlText w:val="●"/>
-      <w:lvlJc w:val="left"/>
-      <w:pPr>
-        <w:ind w:left="5040" w:hanging="360"/>
-      </w:pPr>
-      <w:rPr>
-        <w:u w:val="none"/>
-      </w:rPr>
-    </w:lvl>
-    <w:lvl w:ilvl="7">
-      <w:start w:val="1"/>
-      <w:numFmt w:val="bullet"/>
-      <w:lvlText w:val="○"/>
-      <w:lvlJc w:val="left"/>
-      <w:pPr>
-        <w:ind w:left="5760" w:hanging="360"/>
-      </w:pPr>
-      <w:rPr>
-        <w:u w:val="none"/>
-      </w:rPr>
-    </w:lvl>
-    <w:lvl w:ilvl="8">
-      <w:start w:val="1"/>
-      <w:numFmt w:val="bullet"/>
-      <w:lvlText w:val="■"/>
-      <w:lvlJc w:val="left"/>
-      <w:pPr>
-        <w:ind w:left="6480" w:hanging="360"/>
-      </w:pPr>
-      <w:rPr>
-        <w:u w:val="none"/>
-      </w:rPr>
-    </w:lvl>
-  </w:abstractNum>
   <w:num w:numId="1">
     <w:abstractNumId w:val="1"/>
   </w:num>
@@ -3752,9 +3407,6 @@
   </w:num>
   <w:num w:numId="3">
     <w:abstractNumId w:val="3"/>
-  </w:num>
-  <w:num w:numId="4">
-    <w:abstractNumId w:val="4"/>
   </w:num>
 </w:numbering>
 </file>
@@ -4369,8 +4021,8 @@
 </file>
 
 <file path=customXML/item1.xml><?xml version="1.0" encoding="utf-8"?>
-<go:gDocsCustomXmlDataStorage xmlns:go="http://customooxmlschemas.google.com/" xmlns:r="http://schemas.openxmlformats.org/officeDocument/2006/relationships">
-  <go:docsCustomData xmlns:go="http://customooxmlschemas.google.com/" roundtripDataSignature="AMtx7mge6VrvT463+accrkRq+gJRgxi2uQ==">AMUW2mU4huRSpCZH/sexv1SlgSCoup9DsqRQEV57YcynQlpk/NdLPkZvdvjhumKUYgpCFXiwsBW0lQfZqsPekF0un64GVPGuYwKpT1c+HCoT+ky34KaVoGr2N7wfxCL9yzW+gdkTODmI</go:docsCustomData>
+<go:gDocsCustomXmlDataStorage xmlns:go="http://customooxmlschemas.google.com/" xmlns:r="http://schemas.openxmlformats.org/officeDocument/2006/relationships" uri="GoogleDocsCustomDataVersion1">
+  <go:docsCustomData xmlns:go="http://customooxmlschemas.google.com/" roundtripDataSignature="AMtx7mge6VrvT463+accrkRq+gJRgxi2uQ==">AMUW2mXIrnrgIo4lQuulB0Zn23yIypqx41Km4hnCsYUCYtE5srzg2uqGY+UW/vAwmM/W5jZyFaXGwEqtfhQjMPbsNNE0ss5AsYhzz/aHqwFKbYfvU6f+r+Aghs15uq70ax6qenmqJzdN</go:docsCustomData>
 </go:gDocsCustomXmlDataStorage>
 </file>
 

</xml_diff>